<commit_message>
Added materials for 60_Angular
Several exercise and example apps.
</commit_message>
<xml_diff>
--- a/60_Angular/Exercises.docx
+++ b/60_Angular/Exercises.docx
@@ -8758,17 +8758,7 @@
                 <w:szCs w:val="24"/>
                 <w:lang w:eastAsia="da-DK"/>
               </w:rPr>
-              <w:t xml:space="preserve"> app which uses </w:t>
-            </w:r>
-            <w:r>
-              <w:rPr>
-                <w:rFonts w:ascii="Calibri" w:eastAsia="Times New Roman" w:hAnsi="Calibri" w:cs="Times New Roman"/>
-                <w:color w:val="00000A"/>
-                <w:sz w:val="28"/>
-                <w:szCs w:val="24"/>
-                <w:lang w:eastAsia="da-DK"/>
-              </w:rPr>
-              <w:t xml:space="preserve">a </w:t>
+              <w:t xml:space="preserve"> app which uses a </w:t>
             </w:r>
             <w:r>
               <w:rPr>
@@ -9035,29 +9025,7 @@
                 <w:szCs w:val="24"/>
                 <w:lang w:eastAsia="da-DK"/>
               </w:rPr>
-              <w:t>s</w:t>
-            </w:r>
-            <w:r>
-              <w:rPr>
-                <w:rFonts w:ascii="Calibri" w:eastAsia="Times New Roman" w:hAnsi="Calibri" w:cs="Times New Roman"/>
-                <w:b/>
-                <w:color w:val="0070C0"/>
-                <w:sz w:val="24"/>
-                <w:szCs w:val="24"/>
-                <w:lang w:eastAsia="da-DK"/>
-              </w:rPr>
-              <w:t xml:space="preserve"> </w:t>
-            </w:r>
-            <w:r>
-              <w:rPr>
-                <w:rFonts w:ascii="Calibri" w:eastAsia="Times New Roman" w:hAnsi="Calibri" w:cs="Times New Roman"/>
-                <w:b/>
-                <w:color w:val="0070C0"/>
-                <w:sz w:val="24"/>
-                <w:szCs w:val="24"/>
-                <w:lang w:eastAsia="da-DK"/>
-              </w:rPr>
-              <w:t>calculation</w:t>
+              <w:t>s calculation</w:t>
             </w:r>
             <w:r>
               <w:rPr>
@@ -9743,17 +9711,7 @@
                 <w:szCs w:val="24"/>
                 <w:lang w:eastAsia="da-DK"/>
               </w:rPr>
-              <w:t>,</w:t>
-            </w:r>
-            <w:r>
-              <w:rPr>
-                <w:rFonts w:ascii="Calibri" w:eastAsia="Times New Roman" w:hAnsi="Calibri" w:cs="Times New Roman"/>
-                <w:color w:val="00000A"/>
-                <w:sz w:val="24"/>
-                <w:szCs w:val="24"/>
-                <w:lang w:eastAsia="da-DK"/>
-              </w:rPr>
-              <w:t xml:space="preserve"> by adding the service as a parameter to the constructor</w:t>
+              <w:t>, by adding the service as a parameter to the constructor</w:t>
             </w:r>
             <w:r>
               <w:rPr>
@@ -9931,40 +9889,7 @@
                 <w:szCs w:val="24"/>
                 <w:lang w:eastAsia="da-DK"/>
               </w:rPr>
-              <w:t>ng g</w:t>
-            </w:r>
-            <w:r>
-              <w:rPr>
-                <w:rFonts w:ascii="Calibri" w:eastAsia="Times New Roman" w:hAnsi="Calibri" w:cs="Times New Roman"/>
-                <w:b/>
-                <w:color w:val="0070C0"/>
-                <w:sz w:val="24"/>
-                <w:szCs w:val="24"/>
-                <w:lang w:eastAsia="da-DK"/>
-              </w:rPr>
-              <w:t xml:space="preserve"> c</w:t>
-            </w:r>
-            <w:r>
-              <w:rPr>
-                <w:rFonts w:ascii="Calibri" w:eastAsia="Times New Roman" w:hAnsi="Calibri" w:cs="Times New Roman"/>
-                <w:b/>
-                <w:color w:val="0070C0"/>
-                <w:sz w:val="24"/>
-                <w:szCs w:val="24"/>
-                <w:lang w:eastAsia="da-DK"/>
-              </w:rPr>
-              <w:t xml:space="preserve"> </w:t>
-            </w:r>
-            <w:r>
-              <w:rPr>
-                <w:rFonts w:ascii="Calibri" w:eastAsia="Times New Roman" w:hAnsi="Calibri" w:cs="Times New Roman"/>
-                <w:b/>
-                <w:color w:val="0070C0"/>
-                <w:sz w:val="24"/>
-                <w:szCs w:val="24"/>
-                <w:lang w:eastAsia="da-DK"/>
-              </w:rPr>
-              <w:t>Result</w:t>
+              <w:t>ng g c Result</w:t>
             </w:r>
             <w:r>
               <w:rPr>
@@ -10295,8 +10220,6 @@
               </w:rPr>
               <w:t>existing</w:t>
             </w:r>
-            <w:bookmarkStart w:id="0" w:name="_GoBack"/>
-            <w:bookmarkEnd w:id="0"/>
             <w:r>
               <w:rPr>
                 <w:rFonts w:ascii="Calibri" w:eastAsia="Times New Roman" w:hAnsi="Calibri" w:cs="Times New Roman"/>
@@ -10687,6 +10610,3342 @@
                 <w:lang w:eastAsia="da-DK"/>
               </w:rPr>
               <w:t>Save, reboot, and check that the App still works as before.</w:t>
+            </w:r>
+          </w:p>
+          <w:p>
+            <w:pPr>
+              <w:widowControl/>
+              <w:rPr>
+                <w:rFonts w:ascii="Calibri" w:eastAsia="Times New Roman" w:hAnsi="Calibri" w:cs="Times New Roman"/>
+                <w:color w:val="00000A"/>
+                <w:sz w:val="24"/>
+                <w:szCs w:val="24"/>
+                <w:lang w:eastAsia="da-DK"/>
+              </w:rPr>
+            </w:pPr>
+          </w:p>
+        </w:tc>
+      </w:tr>
+    </w:tbl>
+    <w:p>
+      <w:pPr>
+        <w:widowControl/>
+        <w:spacing w:after="160" w:line="259" w:lineRule="auto"/>
+        <w:rPr>
+          <w:rFonts w:ascii="Calibri" w:eastAsia="Times New Roman" w:hAnsi="Calibri" w:cs="Times New Roman"/>
+          <w:color w:val="00000A"/>
+          <w:sz w:val="28"/>
+          <w:szCs w:val="24"/>
+          <w:lang w:eastAsia="da-DK"/>
+        </w:rPr>
+      </w:pPr>
+    </w:p>
+    <w:tbl>
+      <w:tblPr>
+        <w:tblW w:w="9908" w:type="dxa"/>
+        <w:tblBorders>
+          <w:top w:val="single" w:sz="4" w:space="0" w:color="00000A"/>
+          <w:left w:val="single" w:sz="4" w:space="0" w:color="00000A"/>
+          <w:bottom w:val="single" w:sz="4" w:space="0" w:color="00000A"/>
+          <w:right w:val="single" w:sz="4" w:space="0" w:color="00000A"/>
+          <w:insideH w:val="single" w:sz="4" w:space="0" w:color="00000A"/>
+          <w:insideV w:val="single" w:sz="4" w:space="0" w:color="00000A"/>
+        </w:tblBorders>
+        <w:tblLook w:val="04A0" w:firstRow="1" w:lastRow="0" w:firstColumn="1" w:lastColumn="0" w:noHBand="0" w:noVBand="1"/>
+      </w:tblPr>
+      <w:tblGrid>
+        <w:gridCol w:w="1666"/>
+        <w:gridCol w:w="8242"/>
+      </w:tblGrid>
+      <w:tr>
+        <w:tc>
+          <w:tcPr>
+            <w:tcW w:w="1666" w:type="dxa"/>
+            <w:tcBorders>
+              <w:top w:val="single" w:sz="4" w:space="0" w:color="00000A"/>
+              <w:left w:val="single" w:sz="4" w:space="0" w:color="00000A"/>
+              <w:bottom w:val="single" w:sz="4" w:space="0" w:color="00000A"/>
+              <w:right w:val="single" w:sz="4" w:space="0" w:color="00000A"/>
+            </w:tcBorders>
+            <w:shd w:val="clear" w:color="auto" w:fill="auto"/>
+          </w:tcPr>
+          <w:p>
+            <w:pPr>
+              <w:widowControl/>
+              <w:rPr>
+                <w:rFonts w:ascii="Calibri" w:eastAsia="Times New Roman" w:hAnsi="Calibri" w:cs="Times New Roman"/>
+                <w:b/>
+                <w:color w:val="00000A"/>
+                <w:sz w:val="28"/>
+                <w:szCs w:val="24"/>
+                <w:lang w:eastAsia="da-DK"/>
+              </w:rPr>
+            </w:pPr>
+            <w:r>
+              <w:rPr>
+                <w:rFonts w:ascii="Calibri" w:eastAsia="Times New Roman" w:hAnsi="Calibri" w:cs="Times New Roman"/>
+                <w:b/>
+                <w:color w:val="00000A"/>
+                <w:sz w:val="28"/>
+                <w:szCs w:val="24"/>
+                <w:lang w:eastAsia="da-DK"/>
+              </w:rPr>
+              <w:lastRenderedPageBreak/>
+              <w:t>Exercise</w:t>
+            </w:r>
+          </w:p>
+        </w:tc>
+        <w:tc>
+          <w:tcPr>
+            <w:tcW w:w="8242" w:type="dxa"/>
+            <w:tcBorders>
+              <w:top w:val="single" w:sz="4" w:space="0" w:color="00000A"/>
+              <w:left w:val="single" w:sz="4" w:space="0" w:color="00000A"/>
+              <w:bottom w:val="single" w:sz="4" w:space="0" w:color="00000A"/>
+              <w:right w:val="single" w:sz="4" w:space="0" w:color="00000A"/>
+            </w:tcBorders>
+            <w:shd w:val="clear" w:color="auto" w:fill="auto"/>
+          </w:tcPr>
+          <w:p>
+            <w:pPr>
+              <w:pStyle w:val="Overskrift2"/>
+              <w:ind w:left="0"/>
+              <w:rPr>
+                <w:lang w:eastAsia="da-DK"/>
+              </w:rPr>
+            </w:pPr>
+            <w:r>
+              <w:rPr>
+                <w:lang w:eastAsia="da-DK"/>
+              </w:rPr>
+              <w:t>Angular.5</w:t>
+            </w:r>
+          </w:p>
+          <w:p>
+            <w:pPr>
+              <w:widowControl/>
+              <w:rPr>
+                <w:rFonts w:ascii="Calibri" w:eastAsia="Times New Roman" w:hAnsi="Calibri" w:cs="Times New Roman"/>
+                <w:color w:val="00000A"/>
+                <w:sz w:val="28"/>
+                <w:szCs w:val="24"/>
+                <w:lang w:eastAsia="da-DK"/>
+              </w:rPr>
+            </w:pPr>
+          </w:p>
+        </w:tc>
+      </w:tr>
+      <w:tr>
+        <w:tc>
+          <w:tcPr>
+            <w:tcW w:w="1666" w:type="dxa"/>
+            <w:tcBorders>
+              <w:top w:val="single" w:sz="4" w:space="0" w:color="00000A"/>
+              <w:left w:val="single" w:sz="4" w:space="0" w:color="00000A"/>
+              <w:bottom w:val="single" w:sz="4" w:space="0" w:color="00000A"/>
+              <w:right w:val="single" w:sz="4" w:space="0" w:color="00000A"/>
+            </w:tcBorders>
+            <w:shd w:val="clear" w:color="auto" w:fill="auto"/>
+          </w:tcPr>
+          <w:p>
+            <w:pPr>
+              <w:widowControl/>
+              <w:rPr>
+                <w:rFonts w:ascii="Calibri" w:eastAsia="Times New Roman" w:hAnsi="Calibri" w:cs="Times New Roman"/>
+                <w:b/>
+                <w:color w:val="00000A"/>
+                <w:sz w:val="28"/>
+                <w:szCs w:val="24"/>
+                <w:lang w:eastAsia="da-DK"/>
+              </w:rPr>
+            </w:pPr>
+            <w:r>
+              <w:rPr>
+                <w:rFonts w:ascii="Calibri" w:eastAsia="Times New Roman" w:hAnsi="Calibri" w:cs="Times New Roman"/>
+                <w:b/>
+                <w:color w:val="00000A"/>
+                <w:sz w:val="28"/>
+                <w:szCs w:val="24"/>
+                <w:lang w:eastAsia="da-DK"/>
+              </w:rPr>
+              <w:t>App</w:t>
+            </w:r>
+          </w:p>
+        </w:tc>
+        <w:tc>
+          <w:tcPr>
+            <w:tcW w:w="8242" w:type="dxa"/>
+            <w:tcBorders>
+              <w:top w:val="single" w:sz="4" w:space="0" w:color="00000A"/>
+              <w:left w:val="single" w:sz="4" w:space="0" w:color="00000A"/>
+              <w:bottom w:val="single" w:sz="4" w:space="0" w:color="00000A"/>
+              <w:right w:val="single" w:sz="4" w:space="0" w:color="00000A"/>
+            </w:tcBorders>
+            <w:shd w:val="clear" w:color="auto" w:fill="auto"/>
+          </w:tcPr>
+          <w:p>
+            <w:pPr>
+              <w:widowControl/>
+              <w:rPr>
+                <w:rFonts w:ascii="Calibri" w:eastAsia="Times New Roman" w:hAnsi="Calibri" w:cs="Times New Roman"/>
+                <w:color w:val="00000A"/>
+                <w:sz w:val="28"/>
+                <w:szCs w:val="24"/>
+                <w:lang w:eastAsia="da-DK"/>
+              </w:rPr>
+            </w:pPr>
+            <w:r>
+              <w:rPr>
+                <w:rFonts w:ascii="Calibri" w:eastAsia="Times New Roman" w:hAnsi="Calibri" w:cs="Times New Roman"/>
+                <w:b/>
+                <w:color w:val="00000A"/>
+                <w:sz w:val="28"/>
+                <w:szCs w:val="24"/>
+                <w:lang w:eastAsia="da-DK"/>
+              </w:rPr>
+              <w:t>ClubRouting</w:t>
+            </w:r>
+            <w:r>
+              <w:rPr>
+                <w:rFonts w:ascii="Calibri" w:eastAsia="Times New Roman" w:hAnsi="Calibri" w:cs="Times New Roman"/>
+                <w:color w:val="00000A"/>
+                <w:sz w:val="28"/>
+                <w:szCs w:val="24"/>
+                <w:lang w:eastAsia="da-DK"/>
+              </w:rPr>
+              <w:t xml:space="preserve"> </w:t>
+            </w:r>
+          </w:p>
+          <w:p>
+            <w:pPr>
+              <w:widowControl/>
+              <w:rPr>
+                <w:rFonts w:ascii="Calibri" w:eastAsia="Times New Roman" w:hAnsi="Calibri" w:cs="Times New Roman"/>
+                <w:color w:val="00000A"/>
+                <w:sz w:val="28"/>
+                <w:szCs w:val="24"/>
+                <w:lang w:eastAsia="da-DK"/>
+              </w:rPr>
+            </w:pPr>
+          </w:p>
+        </w:tc>
+      </w:tr>
+      <w:tr>
+        <w:tc>
+          <w:tcPr>
+            <w:tcW w:w="1666" w:type="dxa"/>
+            <w:tcBorders>
+              <w:top w:val="single" w:sz="4" w:space="0" w:color="00000A"/>
+              <w:left w:val="single" w:sz="4" w:space="0" w:color="00000A"/>
+              <w:bottom w:val="single" w:sz="4" w:space="0" w:color="00000A"/>
+              <w:right w:val="single" w:sz="4" w:space="0" w:color="00000A"/>
+            </w:tcBorders>
+            <w:shd w:val="clear" w:color="auto" w:fill="auto"/>
+          </w:tcPr>
+          <w:p>
+            <w:pPr>
+              <w:widowControl/>
+              <w:rPr>
+                <w:rFonts w:ascii="Calibri" w:eastAsia="Times New Roman" w:hAnsi="Calibri" w:cs="Times New Roman"/>
+                <w:b/>
+                <w:color w:val="00000A"/>
+                <w:sz w:val="28"/>
+                <w:szCs w:val="24"/>
+                <w:lang w:eastAsia="da-DK"/>
+              </w:rPr>
+            </w:pPr>
+            <w:r>
+              <w:rPr>
+                <w:rFonts w:ascii="Calibri" w:eastAsia="Times New Roman" w:hAnsi="Calibri" w:cs="Times New Roman"/>
+                <w:b/>
+                <w:color w:val="00000A"/>
+                <w:sz w:val="28"/>
+                <w:szCs w:val="24"/>
+                <w:lang w:eastAsia="da-DK"/>
+              </w:rPr>
+              <w:t>Purpose</w:t>
+            </w:r>
+          </w:p>
+        </w:tc>
+        <w:tc>
+          <w:tcPr>
+            <w:tcW w:w="8242" w:type="dxa"/>
+            <w:tcBorders>
+              <w:top w:val="single" w:sz="4" w:space="0" w:color="00000A"/>
+              <w:left w:val="single" w:sz="4" w:space="0" w:color="00000A"/>
+              <w:bottom w:val="single" w:sz="4" w:space="0" w:color="00000A"/>
+              <w:right w:val="single" w:sz="4" w:space="0" w:color="00000A"/>
+            </w:tcBorders>
+            <w:shd w:val="clear" w:color="auto" w:fill="auto"/>
+          </w:tcPr>
+          <w:p>
+            <w:pPr>
+              <w:widowControl/>
+              <w:rPr>
+                <w:rFonts w:ascii="Calibri" w:eastAsia="Times New Roman" w:hAnsi="Calibri" w:cs="Times New Roman"/>
+                <w:color w:val="00000A"/>
+                <w:sz w:val="28"/>
+                <w:szCs w:val="24"/>
+                <w:lang w:eastAsia="da-DK"/>
+              </w:rPr>
+            </w:pPr>
+            <w:r>
+              <w:rPr>
+                <w:rFonts w:ascii="Calibri" w:eastAsia="Times New Roman" w:hAnsi="Calibri" w:cs="Times New Roman"/>
+                <w:color w:val="00000A"/>
+                <w:sz w:val="28"/>
+                <w:szCs w:val="24"/>
+                <w:lang w:eastAsia="da-DK"/>
+              </w:rPr>
+              <w:t xml:space="preserve">Work </w:t>
+            </w:r>
+            <w:r>
+              <w:rPr>
+                <w:rFonts w:ascii="Calibri" w:eastAsia="Times New Roman" w:hAnsi="Calibri" w:cs="Times New Roman"/>
+                <w:color w:val="00000A"/>
+                <w:sz w:val="28"/>
+                <w:szCs w:val="24"/>
+                <w:lang w:eastAsia="da-DK"/>
+              </w:rPr>
+              <w:t xml:space="preserve">with </w:t>
+            </w:r>
+            <w:r>
+              <w:rPr>
+                <w:rFonts w:ascii="Calibri" w:eastAsia="Times New Roman" w:hAnsi="Calibri" w:cs="Times New Roman"/>
+                <w:color w:val="00000A"/>
+                <w:sz w:val="28"/>
+                <w:szCs w:val="24"/>
+                <w:lang w:eastAsia="da-DK"/>
+              </w:rPr>
+              <w:t>Angular routing and directives.</w:t>
+            </w:r>
+          </w:p>
+          <w:p>
+            <w:pPr>
+              <w:widowControl/>
+              <w:rPr>
+                <w:rFonts w:ascii="Calibri" w:eastAsia="Times New Roman" w:hAnsi="Calibri" w:cs="Times New Roman"/>
+                <w:color w:val="00000A"/>
+                <w:sz w:val="28"/>
+                <w:szCs w:val="24"/>
+                <w:lang w:eastAsia="da-DK"/>
+              </w:rPr>
+            </w:pPr>
+          </w:p>
+        </w:tc>
+      </w:tr>
+      <w:tr>
+        <w:tc>
+          <w:tcPr>
+            <w:tcW w:w="1666" w:type="dxa"/>
+            <w:tcBorders>
+              <w:top w:val="single" w:sz="4" w:space="0" w:color="00000A"/>
+              <w:left w:val="single" w:sz="4" w:space="0" w:color="00000A"/>
+              <w:bottom w:val="single" w:sz="4" w:space="0" w:color="00000A"/>
+              <w:right w:val="single" w:sz="4" w:space="0" w:color="00000A"/>
+            </w:tcBorders>
+            <w:shd w:val="clear" w:color="auto" w:fill="auto"/>
+          </w:tcPr>
+          <w:p>
+            <w:pPr>
+              <w:widowControl/>
+              <w:rPr>
+                <w:rFonts w:ascii="Calibri" w:eastAsia="Times New Roman" w:hAnsi="Calibri" w:cs="Times New Roman"/>
+                <w:b/>
+                <w:color w:val="00000A"/>
+                <w:sz w:val="28"/>
+                <w:szCs w:val="24"/>
+                <w:lang w:eastAsia="da-DK"/>
+              </w:rPr>
+            </w:pPr>
+            <w:r>
+              <w:rPr>
+                <w:rFonts w:ascii="Calibri" w:eastAsia="Times New Roman" w:hAnsi="Calibri" w:cs="Times New Roman"/>
+                <w:b/>
+                <w:color w:val="00000A"/>
+                <w:sz w:val="28"/>
+                <w:szCs w:val="24"/>
+                <w:lang w:eastAsia="da-DK"/>
+              </w:rPr>
+              <w:t>Description</w:t>
+            </w:r>
+          </w:p>
+        </w:tc>
+        <w:tc>
+          <w:tcPr>
+            <w:tcW w:w="8242" w:type="dxa"/>
+            <w:tcBorders>
+              <w:top w:val="single" w:sz="4" w:space="0" w:color="00000A"/>
+              <w:left w:val="single" w:sz="4" w:space="0" w:color="00000A"/>
+              <w:bottom w:val="single" w:sz="4" w:space="0" w:color="00000A"/>
+              <w:right w:val="single" w:sz="4" w:space="0" w:color="00000A"/>
+            </w:tcBorders>
+            <w:shd w:val="clear" w:color="auto" w:fill="auto"/>
+          </w:tcPr>
+          <w:p>
+            <w:pPr>
+              <w:widowControl/>
+              <w:rPr>
+                <w:rFonts w:ascii="Calibri" w:eastAsia="Times New Roman" w:hAnsi="Calibri" w:cs="Times New Roman"/>
+                <w:color w:val="00000A"/>
+                <w:sz w:val="24"/>
+                <w:szCs w:val="24"/>
+                <w:lang w:eastAsia="da-DK"/>
+              </w:rPr>
+            </w:pPr>
+            <w:r>
+              <w:rPr>
+                <w:rFonts w:ascii="Calibri" w:eastAsia="Times New Roman" w:hAnsi="Calibri" w:cs="Times New Roman"/>
+                <w:color w:val="00000A"/>
+                <w:sz w:val="24"/>
+                <w:szCs w:val="24"/>
+                <w:lang w:eastAsia="da-DK"/>
+              </w:rPr>
+              <w:t xml:space="preserve">The </w:t>
+            </w:r>
+            <w:r>
+              <w:rPr>
+                <w:rFonts w:ascii="Calibri" w:eastAsia="Times New Roman" w:hAnsi="Calibri" w:cs="Times New Roman"/>
+                <w:b/>
+                <w:color w:val="00000A"/>
+                <w:sz w:val="24"/>
+                <w:szCs w:val="24"/>
+                <w:lang w:eastAsia="da-DK"/>
+              </w:rPr>
+              <w:t>ClubRouting</w:t>
+            </w:r>
+            <w:r>
+              <w:rPr>
+                <w:rFonts w:ascii="Calibri" w:eastAsia="Times New Roman" w:hAnsi="Calibri" w:cs="Times New Roman"/>
+                <w:color w:val="00000A"/>
+                <w:sz w:val="24"/>
+                <w:szCs w:val="24"/>
+                <w:lang w:eastAsia="da-DK"/>
+              </w:rPr>
+              <w:t xml:space="preserve"> app can – when completed – display a bit of information about a football club. More specifically, the app already contains four components </w:t>
+            </w:r>
+            <w:r>
+              <w:rPr>
+                <w:rFonts w:ascii="Calibri" w:eastAsia="Times New Roman" w:hAnsi="Calibri" w:cs="Times New Roman"/>
+                <w:b/>
+                <w:color w:val="00000A"/>
+                <w:sz w:val="24"/>
+                <w:szCs w:val="24"/>
+                <w:lang w:eastAsia="da-DK"/>
+              </w:rPr>
+              <w:t>home</w:t>
+            </w:r>
+            <w:r>
+              <w:rPr>
+                <w:rFonts w:ascii="Calibri" w:eastAsia="Times New Roman" w:hAnsi="Calibri" w:cs="Times New Roman"/>
+                <w:color w:val="00000A"/>
+                <w:sz w:val="24"/>
+                <w:szCs w:val="24"/>
+                <w:lang w:eastAsia="da-DK"/>
+              </w:rPr>
+              <w:t xml:space="preserve">, </w:t>
+            </w:r>
+            <w:r>
+              <w:rPr>
+                <w:rFonts w:ascii="Calibri" w:eastAsia="Times New Roman" w:hAnsi="Calibri" w:cs="Times New Roman"/>
+                <w:b/>
+                <w:color w:val="00000A"/>
+                <w:sz w:val="24"/>
+                <w:szCs w:val="24"/>
+                <w:lang w:eastAsia="da-DK"/>
+              </w:rPr>
+              <w:t>player</w:t>
+            </w:r>
+            <w:r>
+              <w:rPr>
+                <w:rFonts w:ascii="Calibri" w:eastAsia="Times New Roman" w:hAnsi="Calibri" w:cs="Times New Roman"/>
+                <w:color w:val="00000A"/>
+                <w:sz w:val="24"/>
+                <w:szCs w:val="24"/>
+                <w:lang w:eastAsia="da-DK"/>
+              </w:rPr>
+              <w:t xml:space="preserve">, </w:t>
+            </w:r>
+            <w:r>
+              <w:rPr>
+                <w:rFonts w:ascii="Calibri" w:eastAsia="Times New Roman" w:hAnsi="Calibri" w:cs="Times New Roman"/>
+                <w:b/>
+                <w:color w:val="00000A"/>
+                <w:sz w:val="24"/>
+                <w:szCs w:val="24"/>
+                <w:lang w:eastAsia="da-DK"/>
+              </w:rPr>
+              <w:t>roster</w:t>
+            </w:r>
+            <w:r>
+              <w:rPr>
+                <w:rFonts w:ascii="Calibri" w:eastAsia="Times New Roman" w:hAnsi="Calibri" w:cs="Times New Roman"/>
+                <w:color w:val="00000A"/>
+                <w:sz w:val="24"/>
+                <w:szCs w:val="24"/>
+                <w:lang w:eastAsia="da-DK"/>
+              </w:rPr>
+              <w:t xml:space="preserve"> and </w:t>
+            </w:r>
+            <w:r>
+              <w:rPr>
+                <w:rFonts w:ascii="Calibri" w:eastAsia="Times New Roman" w:hAnsi="Calibri" w:cs="Times New Roman"/>
+                <w:b/>
+                <w:color w:val="00000A"/>
+                <w:sz w:val="24"/>
+                <w:szCs w:val="24"/>
+                <w:lang w:eastAsia="da-DK"/>
+              </w:rPr>
+              <w:t>schedule</w:t>
+            </w:r>
+            <w:r>
+              <w:rPr>
+                <w:rFonts w:ascii="Calibri" w:eastAsia="Times New Roman" w:hAnsi="Calibri" w:cs="Times New Roman"/>
+                <w:color w:val="00000A"/>
+                <w:sz w:val="24"/>
+                <w:szCs w:val="24"/>
+                <w:lang w:eastAsia="da-DK"/>
+              </w:rPr>
+              <w:t xml:space="preserve">, each of which displays a portion of this information. The components </w:t>
+            </w:r>
+            <w:r>
+              <w:rPr>
+                <w:rFonts w:ascii="Calibri" w:eastAsia="Times New Roman" w:hAnsi="Calibri" w:cs="Times New Roman"/>
+                <w:b/>
+                <w:color w:val="00000A"/>
+                <w:sz w:val="24"/>
+                <w:szCs w:val="24"/>
+                <w:lang w:eastAsia="da-DK"/>
+              </w:rPr>
+              <w:t>home</w:t>
+            </w:r>
+            <w:r>
+              <w:rPr>
+                <w:rFonts w:ascii="Calibri" w:eastAsia="Times New Roman" w:hAnsi="Calibri" w:cs="Times New Roman"/>
+                <w:color w:val="00000A"/>
+                <w:sz w:val="24"/>
+                <w:szCs w:val="24"/>
+                <w:lang w:eastAsia="da-DK"/>
+              </w:rPr>
+              <w:t xml:space="preserve"> and </w:t>
+            </w:r>
+            <w:r>
+              <w:rPr>
+                <w:rFonts w:ascii="Calibri" w:eastAsia="Times New Roman" w:hAnsi="Calibri" w:cs="Times New Roman"/>
+                <w:b/>
+                <w:color w:val="00000A"/>
+                <w:sz w:val="24"/>
+                <w:szCs w:val="24"/>
+                <w:lang w:eastAsia="da-DK"/>
+              </w:rPr>
+              <w:t>schedule</w:t>
+            </w:r>
+            <w:r>
+              <w:rPr>
+                <w:rFonts w:ascii="Calibri" w:eastAsia="Times New Roman" w:hAnsi="Calibri" w:cs="Times New Roman"/>
+                <w:color w:val="00000A"/>
+                <w:sz w:val="24"/>
+                <w:szCs w:val="24"/>
+                <w:lang w:eastAsia="da-DK"/>
+              </w:rPr>
+              <w:t xml:space="preserve"> display static data, while the components </w:t>
+            </w:r>
+            <w:r>
+              <w:rPr>
+                <w:rFonts w:ascii="Calibri" w:eastAsia="Times New Roman" w:hAnsi="Calibri" w:cs="Times New Roman"/>
+                <w:b/>
+                <w:color w:val="00000A"/>
+                <w:sz w:val="24"/>
+                <w:szCs w:val="24"/>
+                <w:lang w:eastAsia="da-DK"/>
+              </w:rPr>
+              <w:t>roster</w:t>
+            </w:r>
+            <w:r>
+              <w:rPr>
+                <w:rFonts w:ascii="Calibri" w:eastAsia="Times New Roman" w:hAnsi="Calibri" w:cs="Times New Roman"/>
+                <w:color w:val="00000A"/>
+                <w:sz w:val="24"/>
+                <w:szCs w:val="24"/>
+                <w:lang w:eastAsia="da-DK"/>
+              </w:rPr>
+              <w:t xml:space="preserve"> and </w:t>
+            </w:r>
+            <w:r>
+              <w:rPr>
+                <w:rFonts w:ascii="Calibri" w:eastAsia="Times New Roman" w:hAnsi="Calibri" w:cs="Times New Roman"/>
+                <w:b/>
+                <w:color w:val="00000A"/>
+                <w:sz w:val="24"/>
+                <w:szCs w:val="24"/>
+                <w:lang w:eastAsia="da-DK"/>
+              </w:rPr>
+              <w:t>player</w:t>
+            </w:r>
+            <w:r>
+              <w:rPr>
+                <w:rFonts w:ascii="Calibri" w:eastAsia="Times New Roman" w:hAnsi="Calibri" w:cs="Times New Roman"/>
+                <w:color w:val="00000A"/>
+                <w:sz w:val="24"/>
+                <w:szCs w:val="24"/>
+                <w:lang w:eastAsia="da-DK"/>
+              </w:rPr>
+              <w:t xml:space="preserve"> </w:t>
+            </w:r>
+            <w:r>
+              <w:rPr>
+                <w:rFonts w:ascii="Calibri" w:eastAsia="Times New Roman" w:hAnsi="Calibri" w:cs="Times New Roman"/>
+                <w:color w:val="00000A"/>
+                <w:sz w:val="24"/>
+                <w:szCs w:val="24"/>
+                <w:lang w:eastAsia="da-DK"/>
+              </w:rPr>
+              <w:t>are intended to be more dynamic.</w:t>
+            </w:r>
+          </w:p>
+          <w:p>
+            <w:pPr>
+              <w:widowControl/>
+              <w:rPr>
+                <w:rFonts w:ascii="Calibri" w:eastAsia="Times New Roman" w:hAnsi="Calibri" w:cs="Times New Roman"/>
+                <w:color w:val="00000A"/>
+                <w:sz w:val="28"/>
+                <w:szCs w:val="24"/>
+                <w:lang w:eastAsia="da-DK"/>
+              </w:rPr>
+            </w:pPr>
+          </w:p>
+        </w:tc>
+      </w:tr>
+      <w:tr>
+        <w:tc>
+          <w:tcPr>
+            <w:tcW w:w="1666" w:type="dxa"/>
+            <w:tcBorders>
+              <w:top w:val="single" w:sz="4" w:space="0" w:color="00000A"/>
+              <w:left w:val="single" w:sz="4" w:space="0" w:color="00000A"/>
+              <w:bottom w:val="single" w:sz="4" w:space="0" w:color="00000A"/>
+              <w:right w:val="single" w:sz="4" w:space="0" w:color="00000A"/>
+            </w:tcBorders>
+            <w:shd w:val="clear" w:color="auto" w:fill="auto"/>
+          </w:tcPr>
+          <w:p>
+            <w:pPr>
+              <w:widowControl/>
+              <w:rPr>
+                <w:rFonts w:ascii="Calibri" w:eastAsia="Times New Roman" w:hAnsi="Calibri" w:cs="Times New Roman"/>
+                <w:b/>
+                <w:color w:val="00000A"/>
+                <w:sz w:val="28"/>
+                <w:szCs w:val="24"/>
+                <w:lang w:eastAsia="da-DK"/>
+              </w:rPr>
+            </w:pPr>
+            <w:r>
+              <w:rPr>
+                <w:rFonts w:ascii="Calibri" w:eastAsia="Times New Roman" w:hAnsi="Calibri" w:cs="Times New Roman"/>
+                <w:b/>
+                <w:color w:val="00000A"/>
+                <w:sz w:val="28"/>
+                <w:szCs w:val="24"/>
+                <w:lang w:eastAsia="da-DK"/>
+              </w:rPr>
+              <w:t>Steps</w:t>
+            </w:r>
+          </w:p>
+        </w:tc>
+        <w:tc>
+          <w:tcPr>
+            <w:tcW w:w="8242" w:type="dxa"/>
+            <w:tcBorders>
+              <w:top w:val="single" w:sz="4" w:space="0" w:color="00000A"/>
+              <w:left w:val="single" w:sz="4" w:space="0" w:color="00000A"/>
+              <w:bottom w:val="single" w:sz="4" w:space="0" w:color="00000A"/>
+              <w:right w:val="single" w:sz="4" w:space="0" w:color="00000A"/>
+            </w:tcBorders>
+            <w:shd w:val="clear" w:color="auto" w:fill="auto"/>
+          </w:tcPr>
+          <w:p>
+            <w:pPr>
+              <w:pStyle w:val="Listeafsnit"/>
+              <w:widowControl/>
+              <w:numPr>
+                <w:ilvl w:val="0"/>
+                <w:numId w:val="24"/>
+              </w:numPr>
+              <w:rPr>
+                <w:rFonts w:ascii="Calibri" w:eastAsia="Times New Roman" w:hAnsi="Calibri" w:cs="Times New Roman"/>
+                <w:color w:val="00000A"/>
+                <w:sz w:val="24"/>
+                <w:szCs w:val="24"/>
+                <w:lang w:eastAsia="da-DK"/>
+              </w:rPr>
+            </w:pPr>
+            <w:r>
+              <w:rPr>
+                <w:rFonts w:ascii="Calibri" w:eastAsia="Times New Roman" w:hAnsi="Calibri" w:cs="Times New Roman"/>
+                <w:color w:val="00000A"/>
+                <w:sz w:val="24"/>
+                <w:szCs w:val="24"/>
+                <w:lang w:eastAsia="da-DK"/>
+              </w:rPr>
+              <w:t xml:space="preserve">Start out by taking a look at the </w:t>
+            </w:r>
+            <w:r>
+              <w:rPr>
+                <w:rFonts w:ascii="Calibri" w:eastAsia="Times New Roman" w:hAnsi="Calibri" w:cs="Times New Roman"/>
+                <w:b/>
+                <w:color w:val="00000A"/>
+                <w:sz w:val="24"/>
+                <w:szCs w:val="24"/>
+                <w:lang w:eastAsia="da-DK"/>
+              </w:rPr>
+              <w:t>Player</w:t>
+            </w:r>
+            <w:r>
+              <w:rPr>
+                <w:rFonts w:ascii="Calibri" w:eastAsia="Times New Roman" w:hAnsi="Calibri" w:cs="Times New Roman"/>
+                <w:color w:val="00000A"/>
+                <w:sz w:val="24"/>
+                <w:szCs w:val="24"/>
+                <w:lang w:eastAsia="da-DK"/>
+              </w:rPr>
+              <w:t xml:space="preserve"> interface (in the </w:t>
+            </w:r>
+            <w:r>
+              <w:rPr>
+                <w:rFonts w:ascii="Calibri" w:eastAsia="Times New Roman" w:hAnsi="Calibri" w:cs="Times New Roman"/>
+                <w:b/>
+                <w:color w:val="00000A"/>
+                <w:sz w:val="24"/>
+                <w:szCs w:val="24"/>
+                <w:lang w:eastAsia="da-DK"/>
+              </w:rPr>
+              <w:t>Shared</w:t>
+            </w:r>
+            <w:r>
+              <w:rPr>
+                <w:rFonts w:ascii="Calibri" w:eastAsia="Times New Roman" w:hAnsi="Calibri" w:cs="Times New Roman"/>
+                <w:color w:val="00000A"/>
+                <w:sz w:val="24"/>
+                <w:szCs w:val="24"/>
+                <w:lang w:eastAsia="da-DK"/>
+              </w:rPr>
+              <w:t xml:space="preserve"> folder), and the </w:t>
+            </w:r>
+            <w:r>
+              <w:rPr>
+                <w:rFonts w:ascii="Calibri" w:eastAsia="Times New Roman" w:hAnsi="Calibri" w:cs="Times New Roman"/>
+                <w:b/>
+                <w:color w:val="00000A"/>
+                <w:sz w:val="24"/>
+                <w:szCs w:val="24"/>
+                <w:lang w:eastAsia="da-DK"/>
+              </w:rPr>
+              <w:t>PlayerService</w:t>
+            </w:r>
+            <w:r>
+              <w:rPr>
+                <w:rFonts w:ascii="Calibri" w:eastAsia="Times New Roman" w:hAnsi="Calibri" w:cs="Times New Roman"/>
+                <w:color w:val="00000A"/>
+                <w:sz w:val="24"/>
+                <w:szCs w:val="24"/>
+                <w:lang w:eastAsia="da-DK"/>
+              </w:rPr>
+              <w:t xml:space="preserve"> service in </w:t>
+            </w:r>
+            <w:r>
+              <w:rPr>
+                <w:rFonts w:ascii="Calibri" w:eastAsia="Times New Roman" w:hAnsi="Calibri" w:cs="Times New Roman"/>
+                <w:b/>
+                <w:i/>
+                <w:color w:val="00000A"/>
+                <w:sz w:val="24"/>
+                <w:szCs w:val="24"/>
+                <w:lang w:eastAsia="da-DK"/>
+              </w:rPr>
+              <w:t>player.service.ts</w:t>
+            </w:r>
+            <w:r>
+              <w:rPr>
+                <w:rFonts w:ascii="Calibri" w:eastAsia="Times New Roman" w:hAnsi="Calibri" w:cs="Times New Roman"/>
+                <w:color w:val="00000A"/>
+                <w:sz w:val="24"/>
+                <w:szCs w:val="24"/>
+                <w:lang w:eastAsia="da-DK"/>
+              </w:rPr>
+              <w:t xml:space="preserve">. The latter provides access to a static set of </w:t>
+            </w:r>
+            <w:r>
+              <w:rPr>
+                <w:rFonts w:ascii="Calibri" w:eastAsia="Times New Roman" w:hAnsi="Calibri" w:cs="Times New Roman"/>
+                <w:b/>
+                <w:color w:val="00000A"/>
+                <w:sz w:val="24"/>
+                <w:szCs w:val="24"/>
+                <w:lang w:eastAsia="da-DK"/>
+              </w:rPr>
+              <w:t>Player</w:t>
+            </w:r>
+            <w:r>
+              <w:rPr>
+                <w:rFonts w:ascii="Calibri" w:eastAsia="Times New Roman" w:hAnsi="Calibri" w:cs="Times New Roman"/>
+                <w:color w:val="00000A"/>
+                <w:sz w:val="24"/>
+                <w:szCs w:val="24"/>
+                <w:lang w:eastAsia="da-DK"/>
+              </w:rPr>
+              <w:t xml:space="preserve"> objects, through the methods </w:t>
+            </w:r>
+            <w:r>
+              <w:rPr>
+                <w:rFonts w:ascii="Calibri" w:eastAsia="Times New Roman" w:hAnsi="Calibri" w:cs="Times New Roman"/>
+                <w:b/>
+                <w:color w:val="00000A"/>
+                <w:sz w:val="24"/>
+                <w:szCs w:val="24"/>
+                <w:lang w:eastAsia="da-DK"/>
+              </w:rPr>
+              <w:t>getPlayers</w:t>
+            </w:r>
+            <w:r>
+              <w:rPr>
+                <w:rFonts w:ascii="Calibri" w:eastAsia="Times New Roman" w:hAnsi="Calibri" w:cs="Times New Roman"/>
+                <w:color w:val="00000A"/>
+                <w:sz w:val="24"/>
+                <w:szCs w:val="24"/>
+                <w:lang w:eastAsia="da-DK"/>
+              </w:rPr>
+              <w:t xml:space="preserve"> and </w:t>
+            </w:r>
+            <w:r>
+              <w:rPr>
+                <w:rFonts w:ascii="Calibri" w:eastAsia="Times New Roman" w:hAnsi="Calibri" w:cs="Times New Roman"/>
+                <w:b/>
+                <w:color w:val="00000A"/>
+                <w:sz w:val="24"/>
+                <w:szCs w:val="24"/>
+                <w:lang w:eastAsia="da-DK"/>
+              </w:rPr>
+              <w:t>getPlayer</w:t>
+            </w:r>
+            <w:r>
+              <w:rPr>
+                <w:rFonts w:ascii="Calibri" w:eastAsia="Times New Roman" w:hAnsi="Calibri" w:cs="Times New Roman"/>
+                <w:color w:val="00000A"/>
+                <w:sz w:val="24"/>
+                <w:szCs w:val="24"/>
+                <w:lang w:eastAsia="da-DK"/>
+              </w:rPr>
+              <w:t>.</w:t>
+            </w:r>
+          </w:p>
+          <w:p>
+            <w:pPr>
+              <w:pStyle w:val="Listeafsnit"/>
+              <w:widowControl/>
+              <w:numPr>
+                <w:ilvl w:val="0"/>
+                <w:numId w:val="24"/>
+              </w:numPr>
+              <w:rPr>
+                <w:rFonts w:ascii="Calibri" w:eastAsia="Times New Roman" w:hAnsi="Calibri" w:cs="Times New Roman"/>
+                <w:color w:val="00000A"/>
+                <w:sz w:val="24"/>
+                <w:szCs w:val="24"/>
+                <w:lang w:eastAsia="da-DK"/>
+              </w:rPr>
+            </w:pPr>
+            <w:r>
+              <w:rPr>
+                <w:rFonts w:ascii="Calibri" w:eastAsia="Times New Roman" w:hAnsi="Calibri" w:cs="Times New Roman"/>
+                <w:color w:val="00000A"/>
+                <w:sz w:val="24"/>
+                <w:szCs w:val="24"/>
+                <w:lang w:eastAsia="da-DK"/>
+              </w:rPr>
+              <w:t xml:space="preserve">Now open the </w:t>
+            </w:r>
+            <w:r>
+              <w:rPr>
+                <w:rFonts w:ascii="Calibri" w:eastAsia="Times New Roman" w:hAnsi="Calibri" w:cs="Times New Roman"/>
+                <w:b/>
+                <w:i/>
+                <w:color w:val="00000A"/>
+                <w:sz w:val="24"/>
+                <w:szCs w:val="24"/>
+                <w:lang w:eastAsia="da-DK"/>
+              </w:rPr>
+              <w:t>app-routing.module.ts</w:t>
+            </w:r>
+            <w:r>
+              <w:rPr>
+                <w:rFonts w:ascii="Calibri" w:eastAsia="Times New Roman" w:hAnsi="Calibri" w:cs="Times New Roman"/>
+                <w:color w:val="00000A"/>
+                <w:sz w:val="24"/>
+                <w:szCs w:val="24"/>
+                <w:lang w:eastAsia="da-DK"/>
+              </w:rPr>
+              <w:t xml:space="preserve"> file. The </w:t>
+            </w:r>
+            <w:r>
+              <w:rPr>
+                <w:rFonts w:ascii="Calibri" w:eastAsia="Times New Roman" w:hAnsi="Calibri" w:cs="Times New Roman"/>
+                <w:b/>
+                <w:color w:val="00000A"/>
+                <w:sz w:val="24"/>
+                <w:szCs w:val="24"/>
+                <w:lang w:eastAsia="da-DK"/>
+              </w:rPr>
+              <w:t>Routes</w:t>
+            </w:r>
+            <w:r>
+              <w:rPr>
+                <w:rFonts w:ascii="Calibri" w:eastAsia="Times New Roman" w:hAnsi="Calibri" w:cs="Times New Roman"/>
+                <w:color w:val="00000A"/>
+                <w:sz w:val="24"/>
+                <w:szCs w:val="24"/>
+                <w:lang w:eastAsia="da-DK"/>
+              </w:rPr>
+              <w:t xml:space="preserve"> array is empty; fill in some reasonable</w:t>
+            </w:r>
+            <w:r>
+              <w:rPr>
+                <w:rFonts w:ascii="Calibri" w:eastAsia="Times New Roman" w:hAnsi="Calibri" w:cs="Times New Roman"/>
+                <w:color w:val="00000A"/>
+                <w:sz w:val="24"/>
+                <w:szCs w:val="24"/>
+                <w:lang w:eastAsia="da-DK"/>
+              </w:rPr>
+              <w:t xml:space="preserve"> route definitions, to enable navigation to the four com</w:t>
+            </w:r>
+            <w:r>
+              <w:rPr>
+                <w:rFonts w:ascii="Calibri" w:eastAsia="Times New Roman" w:hAnsi="Calibri" w:cs="Times New Roman"/>
+                <w:color w:val="00000A"/>
+                <w:sz w:val="24"/>
+                <w:szCs w:val="24"/>
+                <w:lang w:eastAsia="da-DK"/>
+              </w:rPr>
+              <w:softHyphen/>
+              <w:t xml:space="preserve">ponents mentioned above. Note that the URL for navigating to the </w:t>
+            </w:r>
+            <w:r>
+              <w:rPr>
+                <w:rFonts w:ascii="Calibri" w:eastAsia="Times New Roman" w:hAnsi="Calibri" w:cs="Times New Roman"/>
+                <w:b/>
+                <w:color w:val="00000A"/>
+                <w:sz w:val="24"/>
+                <w:szCs w:val="24"/>
+                <w:lang w:eastAsia="da-DK"/>
+              </w:rPr>
+              <w:t>Player</w:t>
+            </w:r>
+            <w:r>
+              <w:rPr>
+                <w:rFonts w:ascii="Calibri" w:eastAsia="Times New Roman" w:hAnsi="Calibri" w:cs="Times New Roman"/>
+                <w:color w:val="00000A"/>
+                <w:sz w:val="24"/>
+                <w:szCs w:val="24"/>
+                <w:lang w:eastAsia="da-DK"/>
+              </w:rPr>
+              <w:t xml:space="preserve"> component should include a parameter, like e.g. </w:t>
+            </w:r>
+            <w:r>
+              <w:rPr>
+                <w:rFonts w:ascii="Calibri" w:eastAsia="Times New Roman" w:hAnsi="Calibri" w:cs="Times New Roman"/>
+                <w:b/>
+                <w:color w:val="00000A"/>
+                <w:sz w:val="24"/>
+                <w:szCs w:val="24"/>
+                <w:lang w:eastAsia="da-DK"/>
+              </w:rPr>
+              <w:t>/player:no</w:t>
+            </w:r>
+            <w:r>
+              <w:rPr>
+                <w:rFonts w:ascii="Calibri" w:eastAsia="Times New Roman" w:hAnsi="Calibri" w:cs="Times New Roman"/>
+                <w:color w:val="00000A"/>
+                <w:sz w:val="24"/>
+                <w:szCs w:val="24"/>
+                <w:lang w:eastAsia="da-DK"/>
+              </w:rPr>
+              <w:t>. Also remem</w:t>
+            </w:r>
+            <w:r>
+              <w:rPr>
+                <w:rFonts w:ascii="Calibri" w:eastAsia="Times New Roman" w:hAnsi="Calibri" w:cs="Times New Roman"/>
+                <w:color w:val="00000A"/>
+                <w:sz w:val="24"/>
+                <w:szCs w:val="24"/>
+                <w:lang w:eastAsia="da-DK"/>
+              </w:rPr>
+              <w:softHyphen/>
+              <w:t>ber to handle the root URL.</w:t>
+            </w:r>
+          </w:p>
+          <w:p>
+            <w:pPr>
+              <w:pStyle w:val="Listeafsnit"/>
+              <w:widowControl/>
+              <w:numPr>
+                <w:ilvl w:val="0"/>
+                <w:numId w:val="24"/>
+              </w:numPr>
+              <w:rPr>
+                <w:rFonts w:ascii="Calibri" w:eastAsia="Times New Roman" w:hAnsi="Calibri" w:cs="Times New Roman"/>
+                <w:color w:val="00000A"/>
+                <w:sz w:val="24"/>
+                <w:szCs w:val="24"/>
+                <w:lang w:eastAsia="da-DK"/>
+              </w:rPr>
+            </w:pPr>
+            <w:r>
+              <w:rPr>
+                <w:rFonts w:ascii="Calibri" w:eastAsia="Times New Roman" w:hAnsi="Calibri" w:cs="Times New Roman"/>
+                <w:color w:val="00000A"/>
+                <w:sz w:val="24"/>
+                <w:szCs w:val="24"/>
+                <w:lang w:eastAsia="da-DK"/>
+              </w:rPr>
+              <w:t xml:space="preserve">Open </w:t>
+            </w:r>
+            <w:r>
+              <w:rPr>
+                <w:rFonts w:ascii="Calibri" w:eastAsia="Times New Roman" w:hAnsi="Calibri" w:cs="Times New Roman"/>
+                <w:b/>
+                <w:i/>
+                <w:color w:val="00000A"/>
+                <w:sz w:val="24"/>
+                <w:szCs w:val="24"/>
+                <w:lang w:eastAsia="da-DK"/>
+              </w:rPr>
+              <w:t>app.component.html</w:t>
+            </w:r>
+            <w:r>
+              <w:rPr>
+                <w:rFonts w:ascii="Calibri" w:eastAsia="Times New Roman" w:hAnsi="Calibri" w:cs="Times New Roman"/>
+                <w:color w:val="00000A"/>
+                <w:sz w:val="24"/>
+                <w:szCs w:val="24"/>
+                <w:lang w:eastAsia="da-DK"/>
+              </w:rPr>
+              <w:t xml:space="preserve">, and insert some </w:t>
+            </w:r>
+            <w:r>
+              <w:rPr>
+                <w:rFonts w:ascii="Calibri" w:eastAsia="Times New Roman" w:hAnsi="Calibri" w:cs="Times New Roman"/>
+                <w:b/>
+                <w:color w:val="00000A"/>
+                <w:sz w:val="24"/>
+                <w:szCs w:val="24"/>
+                <w:lang w:eastAsia="da-DK"/>
+              </w:rPr>
+              <w:t>&lt;a&gt;</w:t>
+            </w:r>
+            <w:r>
+              <w:rPr>
+                <w:rFonts w:ascii="Calibri" w:eastAsia="Times New Roman" w:hAnsi="Calibri" w:cs="Times New Roman"/>
+                <w:color w:val="00000A"/>
+                <w:sz w:val="24"/>
+                <w:szCs w:val="24"/>
+                <w:lang w:eastAsia="da-DK"/>
+              </w:rPr>
+              <w:t xml:space="preserve"> elements to enable navi</w:t>
+            </w:r>
+            <w:r>
+              <w:rPr>
+                <w:rFonts w:ascii="Calibri" w:eastAsia="Times New Roman" w:hAnsi="Calibri" w:cs="Times New Roman"/>
+                <w:color w:val="00000A"/>
+                <w:sz w:val="24"/>
+                <w:szCs w:val="24"/>
+                <w:lang w:eastAsia="da-DK"/>
+              </w:rPr>
+              <w:softHyphen/>
+              <w:t>gation to the three top-level components (</w:t>
+            </w:r>
+            <w:r>
+              <w:rPr>
+                <w:rFonts w:ascii="Calibri" w:eastAsia="Times New Roman" w:hAnsi="Calibri" w:cs="Times New Roman"/>
+                <w:b/>
+                <w:color w:val="00000A"/>
+                <w:sz w:val="24"/>
+                <w:szCs w:val="24"/>
+                <w:lang w:eastAsia="da-DK"/>
+              </w:rPr>
+              <w:t>home</w:t>
+            </w:r>
+            <w:r>
+              <w:rPr>
+                <w:rFonts w:ascii="Calibri" w:eastAsia="Times New Roman" w:hAnsi="Calibri" w:cs="Times New Roman"/>
+                <w:color w:val="00000A"/>
+                <w:sz w:val="24"/>
+                <w:szCs w:val="24"/>
+                <w:lang w:eastAsia="da-DK"/>
+              </w:rPr>
+              <w:t xml:space="preserve">, </w:t>
+            </w:r>
+            <w:r>
+              <w:rPr>
+                <w:rFonts w:ascii="Calibri" w:eastAsia="Times New Roman" w:hAnsi="Calibri" w:cs="Times New Roman"/>
+                <w:b/>
+                <w:color w:val="00000A"/>
+                <w:sz w:val="24"/>
+                <w:szCs w:val="24"/>
+                <w:lang w:eastAsia="da-DK"/>
+              </w:rPr>
+              <w:t>roster</w:t>
+            </w:r>
+            <w:r>
+              <w:rPr>
+                <w:rFonts w:ascii="Calibri" w:eastAsia="Times New Roman" w:hAnsi="Calibri" w:cs="Times New Roman"/>
+                <w:color w:val="00000A"/>
+                <w:sz w:val="24"/>
+                <w:szCs w:val="24"/>
+                <w:lang w:eastAsia="da-DK"/>
+              </w:rPr>
+              <w:t xml:space="preserve"> and </w:t>
+            </w:r>
+            <w:r>
+              <w:rPr>
+                <w:rFonts w:ascii="Calibri" w:eastAsia="Times New Roman" w:hAnsi="Calibri" w:cs="Times New Roman"/>
+                <w:b/>
+                <w:color w:val="00000A"/>
+                <w:sz w:val="24"/>
+                <w:szCs w:val="24"/>
+                <w:lang w:eastAsia="da-DK"/>
+              </w:rPr>
+              <w:t>schedule</w:t>
+            </w:r>
+            <w:r>
+              <w:rPr>
+                <w:rFonts w:ascii="Calibri" w:eastAsia="Times New Roman" w:hAnsi="Calibri" w:cs="Times New Roman"/>
+                <w:color w:val="00000A"/>
+                <w:sz w:val="24"/>
+                <w:szCs w:val="24"/>
+                <w:lang w:eastAsia="da-DK"/>
+              </w:rPr>
+              <w:t xml:space="preserve">). Remember to use </w:t>
+            </w:r>
+            <w:r>
+              <w:rPr>
+                <w:rFonts w:ascii="Calibri" w:eastAsia="Times New Roman" w:hAnsi="Calibri" w:cs="Times New Roman"/>
+                <w:b/>
+                <w:color w:val="00000A"/>
+                <w:sz w:val="24"/>
+                <w:szCs w:val="24"/>
+                <w:lang w:eastAsia="da-DK"/>
+              </w:rPr>
+              <w:t>routerLink</w:t>
+            </w:r>
+            <w:r>
+              <w:rPr>
+                <w:rFonts w:ascii="Calibri" w:eastAsia="Times New Roman" w:hAnsi="Calibri" w:cs="Times New Roman"/>
+                <w:color w:val="00000A"/>
+                <w:sz w:val="24"/>
+                <w:szCs w:val="24"/>
+                <w:lang w:eastAsia="da-DK"/>
+              </w:rPr>
+              <w:t xml:space="preserve"> for navigation, i.e. </w:t>
+            </w:r>
+            <w:r>
+              <w:rPr>
+                <w:rFonts w:ascii="Calibri" w:eastAsia="Times New Roman" w:hAnsi="Calibri" w:cs="Times New Roman"/>
+                <w:color w:val="00000A"/>
+                <w:sz w:val="24"/>
+                <w:szCs w:val="24"/>
+                <w:u w:val="single"/>
+                <w:lang w:eastAsia="da-DK"/>
+              </w:rPr>
+              <w:t>not</w:t>
+            </w:r>
+            <w:r>
+              <w:rPr>
+                <w:rFonts w:ascii="Calibri" w:eastAsia="Times New Roman" w:hAnsi="Calibri" w:cs="Times New Roman"/>
+                <w:color w:val="00000A"/>
+                <w:sz w:val="24"/>
+                <w:szCs w:val="24"/>
+                <w:lang w:eastAsia="da-DK"/>
+              </w:rPr>
+              <w:t xml:space="preserve"> </w:t>
+            </w:r>
+            <w:r>
+              <w:rPr>
+                <w:rFonts w:ascii="Calibri" w:eastAsia="Times New Roman" w:hAnsi="Calibri" w:cs="Times New Roman"/>
+                <w:b/>
+                <w:color w:val="00000A"/>
+                <w:sz w:val="24"/>
+                <w:szCs w:val="24"/>
+                <w:lang w:eastAsia="da-DK"/>
+              </w:rPr>
+              <w:t>href</w:t>
+            </w:r>
+            <w:r>
+              <w:rPr>
+                <w:rFonts w:ascii="Calibri" w:eastAsia="Times New Roman" w:hAnsi="Calibri" w:cs="Times New Roman"/>
+                <w:color w:val="00000A"/>
+                <w:sz w:val="24"/>
+                <w:szCs w:val="24"/>
+                <w:lang w:eastAsia="da-DK"/>
+              </w:rPr>
+              <w:t>!</w:t>
+            </w:r>
+          </w:p>
+          <w:p>
+            <w:pPr>
+              <w:pStyle w:val="Listeafsnit"/>
+              <w:widowControl/>
+              <w:numPr>
+                <w:ilvl w:val="0"/>
+                <w:numId w:val="24"/>
+              </w:numPr>
+              <w:rPr>
+                <w:rFonts w:ascii="Calibri" w:eastAsia="Times New Roman" w:hAnsi="Calibri" w:cs="Times New Roman"/>
+                <w:color w:val="00000A"/>
+                <w:sz w:val="24"/>
+                <w:szCs w:val="24"/>
+                <w:lang w:eastAsia="da-DK"/>
+              </w:rPr>
+            </w:pPr>
+            <w:r>
+              <w:rPr>
+                <w:rFonts w:ascii="Calibri" w:eastAsia="Times New Roman" w:hAnsi="Calibri" w:cs="Times New Roman"/>
+                <w:color w:val="00000A"/>
+                <w:sz w:val="24"/>
+                <w:szCs w:val="24"/>
+                <w:lang w:eastAsia="da-DK"/>
+              </w:rPr>
+              <w:t xml:space="preserve">Open </w:t>
+            </w:r>
+            <w:r>
+              <w:rPr>
+                <w:rFonts w:ascii="Calibri" w:eastAsia="Times New Roman" w:hAnsi="Calibri" w:cs="Times New Roman"/>
+                <w:b/>
+                <w:i/>
+                <w:color w:val="00000A"/>
+                <w:sz w:val="24"/>
+                <w:szCs w:val="24"/>
+                <w:lang w:eastAsia="da-DK"/>
+              </w:rPr>
+              <w:t>roster.component.html</w:t>
+            </w:r>
+            <w:r>
+              <w:rPr>
+                <w:rFonts w:ascii="Calibri" w:eastAsia="Times New Roman" w:hAnsi="Calibri" w:cs="Times New Roman"/>
+                <w:color w:val="00000A"/>
+                <w:sz w:val="24"/>
+                <w:szCs w:val="24"/>
+                <w:lang w:eastAsia="da-DK"/>
+              </w:rPr>
+              <w:t xml:space="preserve">. This component is supposed to be able to display a list of all players. Implement this by defining a suitable tag for presenting a single player, and then use the </w:t>
+            </w:r>
+            <w:r>
+              <w:rPr>
+                <w:rFonts w:ascii="Calibri" w:eastAsia="Times New Roman" w:hAnsi="Calibri" w:cs="Times New Roman"/>
+                <w:b/>
+                <w:color w:val="00000A"/>
+                <w:sz w:val="24"/>
+                <w:szCs w:val="24"/>
+                <w:lang w:eastAsia="da-DK"/>
+              </w:rPr>
+              <w:t>*ngFor</w:t>
+            </w:r>
+            <w:r>
+              <w:rPr>
+                <w:rFonts w:ascii="Calibri" w:eastAsia="Times New Roman" w:hAnsi="Calibri" w:cs="Times New Roman"/>
+                <w:color w:val="00000A"/>
+                <w:sz w:val="24"/>
+                <w:szCs w:val="24"/>
+                <w:lang w:eastAsia="da-DK"/>
+              </w:rPr>
+              <w:t xml:space="preserve"> directive to generate a</w:t>
+            </w:r>
+            <w:r>
+              <w:rPr>
+                <w:rFonts w:ascii="Calibri" w:eastAsia="Times New Roman" w:hAnsi="Calibri" w:cs="Times New Roman"/>
+                <w:color w:val="00000A"/>
+                <w:sz w:val="24"/>
+                <w:szCs w:val="24"/>
+                <w:lang w:eastAsia="da-DK"/>
+              </w:rPr>
+              <w:t xml:space="preserve"> tag</w:t>
+            </w:r>
+            <w:r>
+              <w:rPr>
+                <w:rFonts w:ascii="Calibri" w:eastAsia="Times New Roman" w:hAnsi="Calibri" w:cs="Times New Roman"/>
+                <w:color w:val="00000A"/>
+                <w:sz w:val="24"/>
+                <w:szCs w:val="24"/>
+                <w:lang w:eastAsia="da-DK"/>
+              </w:rPr>
+              <w:t xml:space="preserve"> for each player (Hint: the </w:t>
+            </w:r>
+            <w:r>
+              <w:rPr>
+                <w:rFonts w:ascii="Calibri" w:eastAsia="Times New Roman" w:hAnsi="Calibri" w:cs="Times New Roman"/>
+                <w:b/>
+                <w:color w:val="00000A"/>
+                <w:sz w:val="24"/>
+                <w:szCs w:val="24"/>
+                <w:lang w:eastAsia="da-DK"/>
+              </w:rPr>
+              <w:t>RosterComponent</w:t>
+            </w:r>
+            <w:r>
+              <w:rPr>
+                <w:rFonts w:ascii="Calibri" w:eastAsia="Times New Roman" w:hAnsi="Calibri" w:cs="Times New Roman"/>
+                <w:color w:val="00000A"/>
+                <w:sz w:val="24"/>
+                <w:szCs w:val="24"/>
+                <w:lang w:eastAsia="da-DK"/>
+              </w:rPr>
+              <w:t xml:space="preserve"> class contains a proper</w:t>
+            </w:r>
+            <w:r>
+              <w:rPr>
+                <w:rFonts w:ascii="Calibri" w:eastAsia="Times New Roman" w:hAnsi="Calibri" w:cs="Times New Roman"/>
+                <w:color w:val="00000A"/>
+                <w:sz w:val="24"/>
+                <w:szCs w:val="24"/>
+                <w:lang w:eastAsia="da-DK"/>
+              </w:rPr>
+              <w:softHyphen/>
+              <w:t xml:space="preserve">ty </w:t>
+            </w:r>
+            <w:r>
+              <w:rPr>
+                <w:rFonts w:ascii="Calibri" w:eastAsia="Times New Roman" w:hAnsi="Calibri" w:cs="Times New Roman"/>
+                <w:b/>
+                <w:color w:val="00000A"/>
+                <w:sz w:val="24"/>
+                <w:szCs w:val="24"/>
+                <w:lang w:eastAsia="da-DK"/>
+              </w:rPr>
+              <w:t>players</w:t>
+            </w:r>
+            <w:r>
+              <w:rPr>
+                <w:rFonts w:ascii="Calibri" w:eastAsia="Times New Roman" w:hAnsi="Calibri" w:cs="Times New Roman"/>
+                <w:color w:val="00000A"/>
+                <w:sz w:val="24"/>
+                <w:szCs w:val="24"/>
+                <w:lang w:eastAsia="da-DK"/>
+              </w:rPr>
+              <w:t>, which contains all players).</w:t>
+            </w:r>
+          </w:p>
+          <w:p>
+            <w:pPr>
+              <w:pStyle w:val="Listeafsnit"/>
+              <w:widowControl/>
+              <w:numPr>
+                <w:ilvl w:val="0"/>
+                <w:numId w:val="24"/>
+              </w:numPr>
+              <w:rPr>
+                <w:rFonts w:ascii="Calibri" w:eastAsia="Times New Roman" w:hAnsi="Calibri" w:cs="Times New Roman"/>
+                <w:color w:val="00000A"/>
+                <w:sz w:val="24"/>
+                <w:szCs w:val="24"/>
+                <w:lang w:eastAsia="da-DK"/>
+              </w:rPr>
+            </w:pPr>
+            <w:r>
+              <w:rPr>
+                <w:rFonts w:ascii="Calibri" w:eastAsia="Times New Roman" w:hAnsi="Calibri" w:cs="Times New Roman"/>
+                <w:color w:val="00000A"/>
+                <w:sz w:val="24"/>
+                <w:szCs w:val="24"/>
+                <w:lang w:eastAsia="da-DK"/>
+              </w:rPr>
+              <w:t xml:space="preserve">It should be possible to navigate to the </w:t>
+            </w:r>
+            <w:r>
+              <w:rPr>
+                <w:rFonts w:ascii="Calibri" w:eastAsia="Times New Roman" w:hAnsi="Calibri" w:cs="Times New Roman"/>
+                <w:b/>
+                <w:color w:val="00000A"/>
+                <w:sz w:val="24"/>
+                <w:szCs w:val="24"/>
+                <w:lang w:eastAsia="da-DK"/>
+              </w:rPr>
+              <w:t>player</w:t>
+            </w:r>
+            <w:r>
+              <w:rPr>
+                <w:rFonts w:ascii="Calibri" w:eastAsia="Times New Roman" w:hAnsi="Calibri" w:cs="Times New Roman"/>
+                <w:color w:val="00000A"/>
+                <w:sz w:val="24"/>
+                <w:szCs w:val="24"/>
+                <w:lang w:eastAsia="da-DK"/>
+              </w:rPr>
+              <w:t xml:space="preserve"> component by clicking on a player in the player list. Implement this by adding a handler for the </w:t>
+            </w:r>
+            <w:r>
+              <w:rPr>
+                <w:rFonts w:ascii="Calibri" w:eastAsia="Times New Roman" w:hAnsi="Calibri" w:cs="Times New Roman"/>
+                <w:b/>
+                <w:i/>
+                <w:color w:val="00000A"/>
+                <w:sz w:val="24"/>
+                <w:szCs w:val="24"/>
+                <w:lang w:eastAsia="da-DK"/>
+              </w:rPr>
+              <w:t>click</w:t>
+            </w:r>
+            <w:r>
+              <w:rPr>
+                <w:rFonts w:ascii="Calibri" w:eastAsia="Times New Roman" w:hAnsi="Calibri" w:cs="Times New Roman"/>
+                <w:color w:val="00000A"/>
+                <w:sz w:val="24"/>
+                <w:szCs w:val="24"/>
+                <w:lang w:eastAsia="da-DK"/>
+              </w:rPr>
+              <w:t xml:space="preserve"> event to the tag you defined in step 5), and </w:t>
+            </w:r>
+            <w:r>
+              <w:rPr>
+                <w:rFonts w:ascii="Calibri" w:eastAsia="Times New Roman" w:hAnsi="Calibri" w:cs="Times New Roman"/>
+                <w:color w:val="00000A"/>
+                <w:sz w:val="24"/>
+                <w:szCs w:val="24"/>
+                <w:lang w:eastAsia="da-DK"/>
+              </w:rPr>
+              <w:t xml:space="preserve">implement the handler itself in the </w:t>
+            </w:r>
+            <w:r>
+              <w:rPr>
+                <w:rFonts w:ascii="Calibri" w:eastAsia="Times New Roman" w:hAnsi="Calibri" w:cs="Times New Roman"/>
+                <w:b/>
+                <w:color w:val="00000A"/>
+                <w:sz w:val="24"/>
+                <w:szCs w:val="24"/>
+                <w:lang w:eastAsia="da-DK"/>
+              </w:rPr>
+              <w:t>RosterComponent</w:t>
+            </w:r>
+            <w:r>
+              <w:rPr>
+                <w:rFonts w:ascii="Calibri" w:eastAsia="Times New Roman" w:hAnsi="Calibri" w:cs="Times New Roman"/>
+                <w:color w:val="00000A"/>
+                <w:sz w:val="24"/>
+                <w:szCs w:val="24"/>
+                <w:lang w:eastAsia="da-DK"/>
+              </w:rPr>
+              <w:t xml:space="preserve"> class. The handler should perform the actual navi</w:t>
+            </w:r>
+            <w:r>
+              <w:rPr>
+                <w:rFonts w:ascii="Calibri" w:eastAsia="Times New Roman" w:hAnsi="Calibri" w:cs="Times New Roman"/>
+                <w:color w:val="00000A"/>
+                <w:sz w:val="24"/>
+                <w:szCs w:val="24"/>
+                <w:lang w:eastAsia="da-DK"/>
+              </w:rPr>
+              <w:softHyphen/>
+              <w:t>ga</w:t>
+            </w:r>
+            <w:r>
+              <w:rPr>
+                <w:rFonts w:ascii="Calibri" w:eastAsia="Times New Roman" w:hAnsi="Calibri" w:cs="Times New Roman"/>
+                <w:color w:val="00000A"/>
+                <w:sz w:val="24"/>
+                <w:szCs w:val="24"/>
+                <w:lang w:eastAsia="da-DK"/>
+              </w:rPr>
+              <w:softHyphen/>
+              <w:t xml:space="preserve">tion (Hint: use the </w:t>
+            </w:r>
+            <w:r>
+              <w:rPr>
+                <w:rFonts w:ascii="Calibri" w:eastAsia="Times New Roman" w:hAnsi="Calibri" w:cs="Times New Roman"/>
+                <w:b/>
+                <w:color w:val="00000A"/>
+                <w:sz w:val="24"/>
+                <w:szCs w:val="24"/>
+                <w:lang w:eastAsia="da-DK"/>
+              </w:rPr>
+              <w:t>router</w:t>
+            </w:r>
+            <w:r>
+              <w:rPr>
+                <w:rFonts w:ascii="Calibri" w:eastAsia="Times New Roman" w:hAnsi="Calibri" w:cs="Times New Roman"/>
+                <w:color w:val="00000A"/>
+                <w:sz w:val="24"/>
+                <w:szCs w:val="24"/>
+                <w:lang w:eastAsia="da-DK"/>
+              </w:rPr>
+              <w:t xml:space="preserve"> service which is injected in the constructor).</w:t>
+            </w:r>
+          </w:p>
+          <w:p>
+            <w:pPr>
+              <w:pStyle w:val="Listeafsnit"/>
+              <w:widowControl/>
+              <w:numPr>
+                <w:ilvl w:val="0"/>
+                <w:numId w:val="24"/>
+              </w:numPr>
+              <w:rPr>
+                <w:rFonts w:ascii="Calibri" w:eastAsia="Times New Roman" w:hAnsi="Calibri" w:cs="Times New Roman"/>
+                <w:color w:val="00000A"/>
+                <w:sz w:val="24"/>
+                <w:szCs w:val="24"/>
+                <w:lang w:eastAsia="da-DK"/>
+              </w:rPr>
+            </w:pPr>
+            <w:r>
+              <w:rPr>
+                <w:rFonts w:ascii="Calibri" w:eastAsia="Times New Roman" w:hAnsi="Calibri" w:cs="Times New Roman"/>
+                <w:color w:val="00000A"/>
+                <w:sz w:val="24"/>
+                <w:szCs w:val="24"/>
+                <w:lang w:eastAsia="da-DK"/>
+              </w:rPr>
+              <w:t xml:space="preserve">In </w:t>
+            </w:r>
+            <w:r>
+              <w:rPr>
+                <w:rFonts w:ascii="Calibri" w:eastAsia="Times New Roman" w:hAnsi="Calibri" w:cs="Times New Roman"/>
+                <w:b/>
+                <w:i/>
+                <w:color w:val="00000A"/>
+                <w:sz w:val="24"/>
+                <w:szCs w:val="24"/>
+                <w:lang w:eastAsia="da-DK"/>
+              </w:rPr>
+              <w:t>player.component.html</w:t>
+            </w:r>
+            <w:r>
+              <w:rPr>
+                <w:rFonts w:ascii="Calibri" w:eastAsia="Times New Roman" w:hAnsi="Calibri" w:cs="Times New Roman"/>
+                <w:color w:val="00000A"/>
+                <w:sz w:val="24"/>
+                <w:szCs w:val="24"/>
+                <w:lang w:eastAsia="da-DK"/>
+              </w:rPr>
+              <w:t xml:space="preserve">, insert a button labeled “Back”, which when clicked should navigate back to the </w:t>
+            </w:r>
+            <w:r>
+              <w:rPr>
+                <w:rFonts w:ascii="Calibri" w:eastAsia="Times New Roman" w:hAnsi="Calibri" w:cs="Times New Roman"/>
+                <w:b/>
+                <w:color w:val="00000A"/>
+                <w:sz w:val="24"/>
+                <w:szCs w:val="24"/>
+                <w:lang w:eastAsia="da-DK"/>
+              </w:rPr>
+              <w:t>roster</w:t>
+            </w:r>
+            <w:r>
+              <w:rPr>
+                <w:rFonts w:ascii="Calibri" w:eastAsia="Times New Roman" w:hAnsi="Calibri" w:cs="Times New Roman"/>
+                <w:color w:val="00000A"/>
+                <w:sz w:val="24"/>
+                <w:szCs w:val="24"/>
+                <w:lang w:eastAsia="da-DK"/>
+              </w:rPr>
+              <w:t xml:space="preserve"> component. The handler itself should be implemented in </w:t>
+            </w:r>
+            <w:r>
+              <w:rPr>
+                <w:rFonts w:ascii="Calibri" w:eastAsia="Times New Roman" w:hAnsi="Calibri" w:cs="Times New Roman"/>
+                <w:b/>
+                <w:i/>
+                <w:color w:val="00000A"/>
+                <w:sz w:val="24"/>
+                <w:szCs w:val="24"/>
+                <w:lang w:eastAsia="da-DK"/>
+              </w:rPr>
+              <w:t>player.component.</w:t>
+            </w:r>
+            <w:r>
+              <w:rPr>
+                <w:rFonts w:ascii="Calibri" w:eastAsia="Times New Roman" w:hAnsi="Calibri" w:cs="Times New Roman"/>
+                <w:b/>
+                <w:i/>
+                <w:color w:val="00000A"/>
+                <w:sz w:val="24"/>
+                <w:szCs w:val="24"/>
+                <w:lang w:eastAsia="da-DK"/>
+              </w:rPr>
+              <w:t>ts.</w:t>
+            </w:r>
+          </w:p>
+          <w:p>
+            <w:pPr>
+              <w:pStyle w:val="Listeafsnit"/>
+              <w:widowControl/>
+              <w:numPr>
+                <w:ilvl w:val="0"/>
+                <w:numId w:val="24"/>
+              </w:numPr>
+              <w:rPr>
+                <w:rFonts w:ascii="Calibri" w:eastAsia="Times New Roman" w:hAnsi="Calibri" w:cs="Times New Roman"/>
+                <w:color w:val="00000A"/>
+                <w:sz w:val="24"/>
+                <w:szCs w:val="24"/>
+                <w:lang w:eastAsia="da-DK"/>
+              </w:rPr>
+            </w:pPr>
+            <w:r>
+              <w:rPr>
+                <w:rFonts w:ascii="Calibri" w:eastAsia="Times New Roman" w:hAnsi="Calibri" w:cs="Times New Roman"/>
+                <w:color w:val="00000A"/>
+                <w:sz w:val="24"/>
+                <w:szCs w:val="24"/>
+                <w:lang w:eastAsia="da-DK"/>
+              </w:rPr>
+              <w:t xml:space="preserve">Once </w:t>
+            </w:r>
+            <w:r>
+              <w:rPr>
+                <w:rFonts w:ascii="Calibri" w:eastAsia="Times New Roman" w:hAnsi="Calibri" w:cs="Times New Roman"/>
+                <w:color w:val="00000A"/>
+                <w:sz w:val="24"/>
+                <w:szCs w:val="24"/>
+                <w:lang w:eastAsia="da-DK"/>
+              </w:rPr>
+              <w:t>everything works as intended, feel free to extend the app with fur</w:t>
+            </w:r>
+            <w:r>
+              <w:rPr>
+                <w:rFonts w:ascii="Calibri" w:eastAsia="Times New Roman" w:hAnsi="Calibri" w:cs="Times New Roman"/>
+                <w:color w:val="00000A"/>
+                <w:sz w:val="24"/>
+                <w:szCs w:val="24"/>
+                <w:lang w:eastAsia="da-DK"/>
+              </w:rPr>
+              <w:softHyphen/>
+            </w:r>
+            <w:r>
+              <w:rPr>
+                <w:rFonts w:ascii="Calibri" w:eastAsia="Times New Roman" w:hAnsi="Calibri" w:cs="Times New Roman"/>
+                <w:color w:val="00000A"/>
+                <w:sz w:val="24"/>
+                <w:szCs w:val="24"/>
+                <w:lang w:eastAsia="da-DK"/>
+              </w:rPr>
+              <w:t>ther components, and/or improve the styling of the App.</w:t>
+            </w:r>
+          </w:p>
+          <w:p>
+            <w:pPr>
+              <w:widowControl/>
+              <w:rPr>
+                <w:rFonts w:ascii="Calibri" w:eastAsia="Times New Roman" w:hAnsi="Calibri" w:cs="Times New Roman"/>
+                <w:color w:val="00000A"/>
+                <w:sz w:val="24"/>
+                <w:szCs w:val="24"/>
+                <w:lang w:eastAsia="da-DK"/>
+              </w:rPr>
+            </w:pPr>
+          </w:p>
+        </w:tc>
+      </w:tr>
+    </w:tbl>
+    <w:p>
+      <w:pPr>
+        <w:widowControl/>
+        <w:spacing w:after="160" w:line="259" w:lineRule="auto"/>
+        <w:rPr>
+          <w:rFonts w:ascii="Calibri" w:eastAsia="Times New Roman" w:hAnsi="Calibri" w:cs="Times New Roman"/>
+          <w:color w:val="00000A"/>
+          <w:sz w:val="28"/>
+          <w:szCs w:val="24"/>
+          <w:lang w:eastAsia="da-DK"/>
+        </w:rPr>
+      </w:pPr>
+    </w:p>
+    <w:p>
+      <w:pPr>
+        <w:widowControl/>
+        <w:spacing w:after="160" w:line="259" w:lineRule="auto"/>
+        <w:rPr>
+          <w:rFonts w:ascii="Calibri" w:eastAsia="Times New Roman" w:hAnsi="Calibri" w:cs="Times New Roman"/>
+          <w:color w:val="00000A"/>
+          <w:sz w:val="28"/>
+          <w:szCs w:val="24"/>
+          <w:lang w:eastAsia="da-DK"/>
+        </w:rPr>
+      </w:pPr>
+      <w:r>
+        <w:rPr>
+          <w:rFonts w:ascii="Calibri" w:eastAsia="Times New Roman" w:hAnsi="Calibri" w:cs="Times New Roman"/>
+          <w:color w:val="00000A"/>
+          <w:sz w:val="28"/>
+          <w:szCs w:val="24"/>
+          <w:lang w:eastAsia="da-DK"/>
+        </w:rPr>
+        <w:br w:type="page"/>
+      </w:r>
+    </w:p>
+    <w:tbl>
+      <w:tblPr>
+        <w:tblW w:w="9908" w:type="dxa"/>
+        <w:tblBorders>
+          <w:top w:val="single" w:sz="4" w:space="0" w:color="00000A"/>
+          <w:left w:val="single" w:sz="4" w:space="0" w:color="00000A"/>
+          <w:bottom w:val="single" w:sz="4" w:space="0" w:color="00000A"/>
+          <w:right w:val="single" w:sz="4" w:space="0" w:color="00000A"/>
+          <w:insideH w:val="single" w:sz="4" w:space="0" w:color="00000A"/>
+          <w:insideV w:val="single" w:sz="4" w:space="0" w:color="00000A"/>
+        </w:tblBorders>
+        <w:tblLook w:val="04A0" w:firstRow="1" w:lastRow="0" w:firstColumn="1" w:lastColumn="0" w:noHBand="0" w:noVBand="1"/>
+      </w:tblPr>
+      <w:tblGrid>
+        <w:gridCol w:w="1666"/>
+        <w:gridCol w:w="8242"/>
+      </w:tblGrid>
+      <w:tr>
+        <w:tc>
+          <w:tcPr>
+            <w:tcW w:w="1666" w:type="dxa"/>
+            <w:tcBorders>
+              <w:top w:val="single" w:sz="4" w:space="0" w:color="00000A"/>
+              <w:left w:val="single" w:sz="4" w:space="0" w:color="00000A"/>
+              <w:bottom w:val="single" w:sz="4" w:space="0" w:color="00000A"/>
+              <w:right w:val="single" w:sz="4" w:space="0" w:color="00000A"/>
+            </w:tcBorders>
+            <w:shd w:val="clear" w:color="auto" w:fill="auto"/>
+          </w:tcPr>
+          <w:p>
+            <w:pPr>
+              <w:widowControl/>
+              <w:rPr>
+                <w:rFonts w:ascii="Calibri" w:eastAsia="Times New Roman" w:hAnsi="Calibri" w:cs="Times New Roman"/>
+                <w:b/>
+                <w:color w:val="00000A"/>
+                <w:sz w:val="28"/>
+                <w:szCs w:val="24"/>
+                <w:lang w:eastAsia="da-DK"/>
+              </w:rPr>
+            </w:pPr>
+            <w:r>
+              <w:rPr>
+                <w:rFonts w:ascii="Calibri" w:eastAsia="Times New Roman" w:hAnsi="Calibri" w:cs="Times New Roman"/>
+                <w:b/>
+                <w:color w:val="00000A"/>
+                <w:sz w:val="28"/>
+                <w:szCs w:val="24"/>
+                <w:lang w:eastAsia="da-DK"/>
+              </w:rPr>
+              <w:lastRenderedPageBreak/>
+              <w:t>Exercise</w:t>
+            </w:r>
+          </w:p>
+        </w:tc>
+        <w:tc>
+          <w:tcPr>
+            <w:tcW w:w="8242" w:type="dxa"/>
+            <w:tcBorders>
+              <w:top w:val="single" w:sz="4" w:space="0" w:color="00000A"/>
+              <w:left w:val="single" w:sz="4" w:space="0" w:color="00000A"/>
+              <w:bottom w:val="single" w:sz="4" w:space="0" w:color="00000A"/>
+              <w:right w:val="single" w:sz="4" w:space="0" w:color="00000A"/>
+            </w:tcBorders>
+            <w:shd w:val="clear" w:color="auto" w:fill="auto"/>
+          </w:tcPr>
+          <w:p>
+            <w:pPr>
+              <w:pStyle w:val="Overskrift2"/>
+              <w:ind w:left="0"/>
+              <w:rPr>
+                <w:lang w:eastAsia="da-DK"/>
+              </w:rPr>
+            </w:pPr>
+            <w:r>
+              <w:rPr>
+                <w:lang w:eastAsia="da-DK"/>
+              </w:rPr>
+              <w:t>Angular</w:t>
+            </w:r>
+            <w:r>
+              <w:rPr>
+                <w:lang w:eastAsia="da-DK"/>
+              </w:rPr>
+              <w:t>.6</w:t>
+            </w:r>
+          </w:p>
+          <w:p>
+            <w:pPr>
+              <w:widowControl/>
+              <w:rPr>
+                <w:rFonts w:ascii="Calibri" w:eastAsia="Times New Roman" w:hAnsi="Calibri" w:cs="Times New Roman"/>
+                <w:color w:val="00000A"/>
+                <w:sz w:val="28"/>
+                <w:szCs w:val="24"/>
+                <w:lang w:eastAsia="da-DK"/>
+              </w:rPr>
+            </w:pPr>
+          </w:p>
+        </w:tc>
+      </w:tr>
+      <w:tr>
+        <w:tc>
+          <w:tcPr>
+            <w:tcW w:w="1666" w:type="dxa"/>
+            <w:tcBorders>
+              <w:top w:val="single" w:sz="4" w:space="0" w:color="00000A"/>
+              <w:left w:val="single" w:sz="4" w:space="0" w:color="00000A"/>
+              <w:bottom w:val="single" w:sz="4" w:space="0" w:color="00000A"/>
+              <w:right w:val="single" w:sz="4" w:space="0" w:color="00000A"/>
+            </w:tcBorders>
+            <w:shd w:val="clear" w:color="auto" w:fill="auto"/>
+          </w:tcPr>
+          <w:p>
+            <w:pPr>
+              <w:widowControl/>
+              <w:rPr>
+                <w:rFonts w:ascii="Calibri" w:eastAsia="Times New Roman" w:hAnsi="Calibri" w:cs="Times New Roman"/>
+                <w:b/>
+                <w:color w:val="00000A"/>
+                <w:sz w:val="28"/>
+                <w:szCs w:val="24"/>
+                <w:lang w:eastAsia="da-DK"/>
+              </w:rPr>
+            </w:pPr>
+            <w:r>
+              <w:rPr>
+                <w:rFonts w:ascii="Calibri" w:eastAsia="Times New Roman" w:hAnsi="Calibri" w:cs="Times New Roman"/>
+                <w:b/>
+                <w:color w:val="00000A"/>
+                <w:sz w:val="28"/>
+                <w:szCs w:val="24"/>
+                <w:lang w:eastAsia="da-DK"/>
+              </w:rPr>
+              <w:t>App</w:t>
+            </w:r>
+          </w:p>
+        </w:tc>
+        <w:tc>
+          <w:tcPr>
+            <w:tcW w:w="8242" w:type="dxa"/>
+            <w:tcBorders>
+              <w:top w:val="single" w:sz="4" w:space="0" w:color="00000A"/>
+              <w:left w:val="single" w:sz="4" w:space="0" w:color="00000A"/>
+              <w:bottom w:val="single" w:sz="4" w:space="0" w:color="00000A"/>
+              <w:right w:val="single" w:sz="4" w:space="0" w:color="00000A"/>
+            </w:tcBorders>
+            <w:shd w:val="clear" w:color="auto" w:fill="auto"/>
+          </w:tcPr>
+          <w:p>
+            <w:pPr>
+              <w:widowControl/>
+              <w:rPr>
+                <w:rFonts w:ascii="Calibri" w:eastAsia="Times New Roman" w:hAnsi="Calibri" w:cs="Times New Roman"/>
+                <w:color w:val="00000A"/>
+                <w:sz w:val="28"/>
+                <w:szCs w:val="24"/>
+                <w:lang w:eastAsia="da-DK"/>
+              </w:rPr>
+            </w:pPr>
+            <w:r>
+              <w:rPr>
+                <w:rFonts w:ascii="Calibri" w:eastAsia="Times New Roman" w:hAnsi="Calibri" w:cs="Times New Roman"/>
+                <w:b/>
+                <w:color w:val="00000A"/>
+                <w:sz w:val="28"/>
+                <w:szCs w:val="24"/>
+                <w:lang w:eastAsia="da-DK"/>
+              </w:rPr>
+              <w:t>FinanceWebAPI</w:t>
+            </w:r>
+          </w:p>
+          <w:p>
+            <w:pPr>
+              <w:widowControl/>
+              <w:rPr>
+                <w:rFonts w:ascii="Calibri" w:eastAsia="Times New Roman" w:hAnsi="Calibri" w:cs="Times New Roman"/>
+                <w:color w:val="00000A"/>
+                <w:sz w:val="28"/>
+                <w:szCs w:val="24"/>
+                <w:lang w:eastAsia="da-DK"/>
+              </w:rPr>
+            </w:pPr>
+          </w:p>
+        </w:tc>
+      </w:tr>
+      <w:tr>
+        <w:tc>
+          <w:tcPr>
+            <w:tcW w:w="1666" w:type="dxa"/>
+            <w:tcBorders>
+              <w:top w:val="single" w:sz="4" w:space="0" w:color="00000A"/>
+              <w:left w:val="single" w:sz="4" w:space="0" w:color="00000A"/>
+              <w:bottom w:val="single" w:sz="4" w:space="0" w:color="00000A"/>
+              <w:right w:val="single" w:sz="4" w:space="0" w:color="00000A"/>
+            </w:tcBorders>
+            <w:shd w:val="clear" w:color="auto" w:fill="auto"/>
+          </w:tcPr>
+          <w:p>
+            <w:pPr>
+              <w:widowControl/>
+              <w:rPr>
+                <w:rFonts w:ascii="Calibri" w:eastAsia="Times New Roman" w:hAnsi="Calibri" w:cs="Times New Roman"/>
+                <w:b/>
+                <w:color w:val="00000A"/>
+                <w:sz w:val="28"/>
+                <w:szCs w:val="24"/>
+                <w:lang w:eastAsia="da-DK"/>
+              </w:rPr>
+            </w:pPr>
+            <w:r>
+              <w:rPr>
+                <w:rFonts w:ascii="Calibri" w:eastAsia="Times New Roman" w:hAnsi="Calibri" w:cs="Times New Roman"/>
+                <w:b/>
+                <w:color w:val="00000A"/>
+                <w:sz w:val="28"/>
+                <w:szCs w:val="24"/>
+                <w:lang w:eastAsia="da-DK"/>
+              </w:rPr>
+              <w:t>Purpose</w:t>
+            </w:r>
+          </w:p>
+        </w:tc>
+        <w:tc>
+          <w:tcPr>
+            <w:tcW w:w="8242" w:type="dxa"/>
+            <w:tcBorders>
+              <w:top w:val="single" w:sz="4" w:space="0" w:color="00000A"/>
+              <w:left w:val="single" w:sz="4" w:space="0" w:color="00000A"/>
+              <w:bottom w:val="single" w:sz="4" w:space="0" w:color="00000A"/>
+              <w:right w:val="single" w:sz="4" w:space="0" w:color="00000A"/>
+            </w:tcBorders>
+            <w:shd w:val="clear" w:color="auto" w:fill="auto"/>
+          </w:tcPr>
+          <w:p>
+            <w:pPr>
+              <w:widowControl/>
+              <w:rPr>
+                <w:rFonts w:ascii="Calibri" w:eastAsia="Times New Roman" w:hAnsi="Calibri" w:cs="Times New Roman"/>
+                <w:color w:val="00000A"/>
+                <w:sz w:val="28"/>
+                <w:szCs w:val="24"/>
+                <w:lang w:eastAsia="da-DK"/>
+              </w:rPr>
+            </w:pPr>
+            <w:r>
+              <w:rPr>
+                <w:rFonts w:ascii="Calibri" w:eastAsia="Times New Roman" w:hAnsi="Calibri" w:cs="Times New Roman"/>
+                <w:color w:val="00000A"/>
+                <w:sz w:val="28"/>
+                <w:szCs w:val="24"/>
+                <w:lang w:eastAsia="da-DK"/>
+              </w:rPr>
+              <w:t xml:space="preserve">Work </w:t>
+            </w:r>
+            <w:r>
+              <w:rPr>
+                <w:rFonts w:ascii="Calibri" w:eastAsia="Times New Roman" w:hAnsi="Calibri" w:cs="Times New Roman"/>
+                <w:color w:val="00000A"/>
+                <w:sz w:val="28"/>
+                <w:szCs w:val="24"/>
+                <w:lang w:eastAsia="da-DK"/>
+              </w:rPr>
+              <w:t xml:space="preserve">with </w:t>
+            </w:r>
+            <w:r>
+              <w:rPr>
+                <w:rFonts w:ascii="Calibri" w:eastAsia="Times New Roman" w:hAnsi="Calibri" w:cs="Times New Roman"/>
+                <w:color w:val="00000A"/>
+                <w:sz w:val="28"/>
+                <w:szCs w:val="24"/>
+                <w:lang w:eastAsia="da-DK"/>
+              </w:rPr>
+              <w:t xml:space="preserve">Angular </w:t>
+            </w:r>
+            <w:r>
+              <w:rPr>
+                <w:rFonts w:ascii="Calibri" w:eastAsia="Times New Roman" w:hAnsi="Calibri" w:cs="Times New Roman"/>
+                <w:b/>
+                <w:color w:val="00000A"/>
+                <w:sz w:val="28"/>
+                <w:szCs w:val="24"/>
+                <w:lang w:eastAsia="da-DK"/>
+              </w:rPr>
+              <w:t>HHTPClient</w:t>
+            </w:r>
+            <w:r>
+              <w:rPr>
+                <w:rFonts w:ascii="Calibri" w:eastAsia="Times New Roman" w:hAnsi="Calibri" w:cs="Times New Roman"/>
+                <w:color w:val="00000A"/>
+                <w:sz w:val="28"/>
+                <w:szCs w:val="24"/>
+                <w:lang w:eastAsia="da-DK"/>
+              </w:rPr>
+              <w:t xml:space="preserve"> and </w:t>
+            </w:r>
+            <w:r>
+              <w:rPr>
+                <w:rFonts w:ascii="Calibri" w:eastAsia="Times New Roman" w:hAnsi="Calibri" w:cs="Times New Roman"/>
+                <w:color w:val="00000A"/>
+                <w:sz w:val="28"/>
+                <w:szCs w:val="24"/>
+                <w:lang w:eastAsia="da-DK"/>
+              </w:rPr>
+              <w:t xml:space="preserve">RxJS </w:t>
+            </w:r>
+            <w:r>
+              <w:rPr>
+                <w:rFonts w:ascii="Calibri" w:eastAsia="Times New Roman" w:hAnsi="Calibri" w:cs="Times New Roman"/>
+                <w:b/>
+                <w:color w:val="00000A"/>
+                <w:sz w:val="28"/>
+                <w:szCs w:val="24"/>
+                <w:lang w:eastAsia="da-DK"/>
+              </w:rPr>
+              <w:t>Observable</w:t>
+            </w:r>
+            <w:r>
+              <w:rPr>
+                <w:rFonts w:ascii="Calibri" w:eastAsia="Times New Roman" w:hAnsi="Calibri" w:cs="Times New Roman"/>
+                <w:color w:val="00000A"/>
+                <w:sz w:val="28"/>
+                <w:szCs w:val="24"/>
+                <w:lang w:eastAsia="da-DK"/>
+              </w:rPr>
+              <w:t>.</w:t>
+            </w:r>
+          </w:p>
+          <w:p>
+            <w:pPr>
+              <w:widowControl/>
+              <w:rPr>
+                <w:rFonts w:ascii="Calibri" w:eastAsia="Times New Roman" w:hAnsi="Calibri" w:cs="Times New Roman"/>
+                <w:color w:val="00000A"/>
+                <w:sz w:val="28"/>
+                <w:szCs w:val="24"/>
+                <w:lang w:eastAsia="da-DK"/>
+              </w:rPr>
+            </w:pPr>
+          </w:p>
+        </w:tc>
+      </w:tr>
+      <w:tr>
+        <w:tc>
+          <w:tcPr>
+            <w:tcW w:w="1666" w:type="dxa"/>
+            <w:tcBorders>
+              <w:top w:val="single" w:sz="4" w:space="0" w:color="00000A"/>
+              <w:left w:val="single" w:sz="4" w:space="0" w:color="00000A"/>
+              <w:bottom w:val="single" w:sz="4" w:space="0" w:color="00000A"/>
+              <w:right w:val="single" w:sz="4" w:space="0" w:color="00000A"/>
+            </w:tcBorders>
+            <w:shd w:val="clear" w:color="auto" w:fill="auto"/>
+          </w:tcPr>
+          <w:p>
+            <w:pPr>
+              <w:widowControl/>
+              <w:rPr>
+                <w:rFonts w:ascii="Calibri" w:eastAsia="Times New Roman" w:hAnsi="Calibri" w:cs="Times New Roman"/>
+                <w:b/>
+                <w:color w:val="00000A"/>
+                <w:sz w:val="28"/>
+                <w:szCs w:val="24"/>
+                <w:lang w:eastAsia="da-DK"/>
+              </w:rPr>
+            </w:pPr>
+            <w:r>
+              <w:rPr>
+                <w:rFonts w:ascii="Calibri" w:eastAsia="Times New Roman" w:hAnsi="Calibri" w:cs="Times New Roman"/>
+                <w:b/>
+                <w:color w:val="00000A"/>
+                <w:sz w:val="28"/>
+                <w:szCs w:val="24"/>
+                <w:lang w:eastAsia="da-DK"/>
+              </w:rPr>
+              <w:t>Description</w:t>
+            </w:r>
+          </w:p>
+        </w:tc>
+        <w:tc>
+          <w:tcPr>
+            <w:tcW w:w="8242" w:type="dxa"/>
+            <w:tcBorders>
+              <w:top w:val="single" w:sz="4" w:space="0" w:color="00000A"/>
+              <w:left w:val="single" w:sz="4" w:space="0" w:color="00000A"/>
+              <w:bottom w:val="single" w:sz="4" w:space="0" w:color="00000A"/>
+              <w:right w:val="single" w:sz="4" w:space="0" w:color="00000A"/>
+            </w:tcBorders>
+            <w:shd w:val="clear" w:color="auto" w:fill="auto"/>
+          </w:tcPr>
+          <w:p>
+            <w:pPr>
+              <w:widowControl/>
+              <w:rPr>
+                <w:rFonts w:ascii="Calibri" w:eastAsia="Times New Roman" w:hAnsi="Calibri" w:cs="Times New Roman"/>
+                <w:color w:val="00000A"/>
+                <w:sz w:val="24"/>
+                <w:szCs w:val="24"/>
+                <w:lang w:eastAsia="da-DK"/>
+              </w:rPr>
+            </w:pPr>
+            <w:r>
+              <w:rPr>
+                <w:rFonts w:ascii="Calibri" w:eastAsia="Times New Roman" w:hAnsi="Calibri" w:cs="Times New Roman"/>
+                <w:color w:val="00000A"/>
+                <w:sz w:val="24"/>
+                <w:szCs w:val="24"/>
+                <w:lang w:eastAsia="da-DK"/>
+              </w:rPr>
+              <w:t xml:space="preserve">The </w:t>
+            </w:r>
+            <w:r>
+              <w:rPr>
+                <w:rFonts w:ascii="Calibri" w:eastAsia="Times New Roman" w:hAnsi="Calibri" w:cs="Times New Roman"/>
+                <w:b/>
+                <w:color w:val="00000A"/>
+                <w:sz w:val="24"/>
+                <w:szCs w:val="24"/>
+                <w:lang w:eastAsia="da-DK"/>
+              </w:rPr>
+              <w:t>FinanceWebAPI</w:t>
+            </w:r>
+            <w:r>
+              <w:rPr>
+                <w:rFonts w:ascii="Calibri" w:eastAsia="Times New Roman" w:hAnsi="Calibri" w:cs="Times New Roman"/>
+                <w:color w:val="00000A"/>
+                <w:sz w:val="24"/>
+                <w:szCs w:val="24"/>
+                <w:lang w:eastAsia="da-DK"/>
+              </w:rPr>
+              <w:t xml:space="preserve"> app </w:t>
+            </w:r>
+            <w:r>
+              <w:rPr>
+                <w:rFonts w:ascii="Calibri" w:eastAsia="Times New Roman" w:hAnsi="Calibri" w:cs="Times New Roman"/>
+                <w:color w:val="00000A"/>
+                <w:sz w:val="24"/>
+                <w:szCs w:val="24"/>
+                <w:lang w:eastAsia="da-DK"/>
+              </w:rPr>
+              <w:t>can – when completed – display a list of real financial news, retrievd from a Web service.</w:t>
+            </w:r>
+            <w:r>
+              <w:rPr>
+                <w:rFonts w:ascii="Calibri" w:eastAsia="Times New Roman" w:hAnsi="Calibri" w:cs="Times New Roman"/>
+                <w:color w:val="00000A"/>
+                <w:sz w:val="24"/>
+                <w:szCs w:val="24"/>
+                <w:lang w:eastAsia="da-DK"/>
+              </w:rPr>
+              <w:t xml:space="preserve"> The news is retrieved from the URL:</w:t>
+            </w:r>
+          </w:p>
+          <w:p>
+            <w:pPr>
+              <w:widowControl/>
+              <w:rPr>
+                <w:rFonts w:ascii="Calibri" w:eastAsia="Times New Roman" w:hAnsi="Calibri" w:cs="Times New Roman"/>
+                <w:color w:val="00000A"/>
+                <w:sz w:val="24"/>
+                <w:szCs w:val="24"/>
+                <w:lang w:eastAsia="da-DK"/>
+              </w:rPr>
+            </w:pPr>
+            <w:hyperlink r:id="rId7" w:history="1">
+              <w:r>
+                <w:rPr>
+                  <w:rStyle w:val="Hyperlink"/>
+                </w:rPr>
+                <w:t>https://api.iextrading.com/1.0/stock/market/news/last/5</w:t>
+              </w:r>
+            </w:hyperlink>
+          </w:p>
+          <w:p>
+            <w:pPr>
+              <w:widowControl/>
+              <w:rPr>
+                <w:rFonts w:ascii="Calibri" w:eastAsia="Times New Roman" w:hAnsi="Calibri" w:cs="Times New Roman"/>
+                <w:color w:val="00000A"/>
+                <w:sz w:val="28"/>
+                <w:szCs w:val="24"/>
+                <w:lang w:eastAsia="da-DK"/>
+              </w:rPr>
+            </w:pPr>
+          </w:p>
+        </w:tc>
+      </w:tr>
+      <w:tr>
+        <w:tc>
+          <w:tcPr>
+            <w:tcW w:w="1666" w:type="dxa"/>
+            <w:tcBorders>
+              <w:top w:val="single" w:sz="4" w:space="0" w:color="00000A"/>
+              <w:left w:val="single" w:sz="4" w:space="0" w:color="00000A"/>
+              <w:bottom w:val="single" w:sz="4" w:space="0" w:color="00000A"/>
+              <w:right w:val="single" w:sz="4" w:space="0" w:color="00000A"/>
+            </w:tcBorders>
+            <w:shd w:val="clear" w:color="auto" w:fill="auto"/>
+          </w:tcPr>
+          <w:p>
+            <w:pPr>
+              <w:widowControl/>
+              <w:rPr>
+                <w:rFonts w:ascii="Calibri" w:eastAsia="Times New Roman" w:hAnsi="Calibri" w:cs="Times New Roman"/>
+                <w:b/>
+                <w:color w:val="00000A"/>
+                <w:sz w:val="28"/>
+                <w:szCs w:val="24"/>
+                <w:lang w:eastAsia="da-DK"/>
+              </w:rPr>
+            </w:pPr>
+            <w:r>
+              <w:rPr>
+                <w:rFonts w:ascii="Calibri" w:eastAsia="Times New Roman" w:hAnsi="Calibri" w:cs="Times New Roman"/>
+                <w:b/>
+                <w:color w:val="00000A"/>
+                <w:sz w:val="28"/>
+                <w:szCs w:val="24"/>
+                <w:lang w:eastAsia="da-DK"/>
+              </w:rPr>
+              <w:t>Steps</w:t>
+            </w:r>
+          </w:p>
+        </w:tc>
+        <w:tc>
+          <w:tcPr>
+            <w:tcW w:w="8242" w:type="dxa"/>
+            <w:tcBorders>
+              <w:top w:val="single" w:sz="4" w:space="0" w:color="00000A"/>
+              <w:left w:val="single" w:sz="4" w:space="0" w:color="00000A"/>
+              <w:bottom w:val="single" w:sz="4" w:space="0" w:color="00000A"/>
+              <w:right w:val="single" w:sz="4" w:space="0" w:color="00000A"/>
+            </w:tcBorders>
+            <w:shd w:val="clear" w:color="auto" w:fill="auto"/>
+          </w:tcPr>
+          <w:p>
+            <w:pPr>
+              <w:pStyle w:val="Listeafsnit"/>
+              <w:widowControl/>
+              <w:numPr>
+                <w:ilvl w:val="0"/>
+                <w:numId w:val="25"/>
+              </w:numPr>
+              <w:rPr>
+                <w:rFonts w:ascii="Calibri" w:eastAsia="Times New Roman" w:hAnsi="Calibri" w:cs="Times New Roman"/>
+                <w:color w:val="00000A"/>
+                <w:sz w:val="24"/>
+                <w:szCs w:val="24"/>
+                <w:lang w:eastAsia="da-DK"/>
+              </w:rPr>
+            </w:pPr>
+            <w:r>
+              <w:rPr>
+                <w:rFonts w:ascii="Calibri" w:eastAsia="Times New Roman" w:hAnsi="Calibri" w:cs="Times New Roman"/>
+                <w:color w:val="00000A"/>
+                <w:sz w:val="24"/>
+                <w:szCs w:val="24"/>
+                <w:lang w:eastAsia="da-DK"/>
+              </w:rPr>
+              <w:t>Try calling the API directly, e.g. by pasting the URL into a browser</w:t>
+            </w:r>
+            <w:r>
+              <w:rPr>
+                <w:rFonts w:ascii="Calibri" w:eastAsia="Times New Roman" w:hAnsi="Calibri" w:cs="Times New Roman"/>
+                <w:color w:val="00000A"/>
+                <w:sz w:val="24"/>
+                <w:szCs w:val="24"/>
+                <w:lang w:eastAsia="da-DK"/>
+              </w:rPr>
+              <w:t xml:space="preserve"> address field</w:t>
+            </w:r>
+            <w:r>
+              <w:rPr>
+                <w:rFonts w:ascii="Calibri" w:eastAsia="Times New Roman" w:hAnsi="Calibri" w:cs="Times New Roman"/>
+                <w:color w:val="00000A"/>
+                <w:sz w:val="24"/>
+                <w:szCs w:val="24"/>
+                <w:lang w:eastAsia="da-DK"/>
+              </w:rPr>
+              <w:t>. The data is fairly simply structured, since it is just an array of indivi</w:t>
+            </w:r>
+            <w:r>
+              <w:rPr>
+                <w:rFonts w:ascii="Calibri" w:eastAsia="Times New Roman" w:hAnsi="Calibri" w:cs="Times New Roman"/>
+                <w:color w:val="00000A"/>
+                <w:sz w:val="24"/>
+                <w:szCs w:val="24"/>
+                <w:lang w:eastAsia="da-DK"/>
+              </w:rPr>
+              <w:softHyphen/>
+            </w:r>
+            <w:r>
+              <w:rPr>
+                <w:rFonts w:ascii="Calibri" w:eastAsia="Times New Roman" w:hAnsi="Calibri" w:cs="Times New Roman"/>
+                <w:color w:val="00000A"/>
+                <w:sz w:val="24"/>
+                <w:szCs w:val="24"/>
+                <w:lang w:eastAsia="da-DK"/>
+              </w:rPr>
+              <w:t xml:space="preserve">dual objects, each representing a </w:t>
+            </w:r>
+            <w:r>
+              <w:rPr>
+                <w:rFonts w:ascii="Calibri" w:eastAsia="Times New Roman" w:hAnsi="Calibri" w:cs="Times New Roman"/>
+                <w:color w:val="00000A"/>
+                <w:sz w:val="24"/>
+                <w:szCs w:val="24"/>
+                <w:lang w:eastAsia="da-DK"/>
+              </w:rPr>
+              <w:t>“</w:t>
+            </w:r>
+            <w:r>
+              <w:rPr>
+                <w:rFonts w:ascii="Calibri" w:eastAsia="Times New Roman" w:hAnsi="Calibri" w:cs="Times New Roman"/>
+                <w:color w:val="00000A"/>
+                <w:sz w:val="24"/>
+                <w:szCs w:val="24"/>
+                <w:lang w:eastAsia="da-DK"/>
+              </w:rPr>
+              <w:t>news object”.</w:t>
+            </w:r>
+          </w:p>
+          <w:p>
+            <w:pPr>
+              <w:pStyle w:val="Listeafsnit"/>
+              <w:widowControl/>
+              <w:numPr>
+                <w:ilvl w:val="0"/>
+                <w:numId w:val="25"/>
+              </w:numPr>
+              <w:rPr>
+                <w:rFonts w:ascii="Calibri" w:eastAsia="Times New Roman" w:hAnsi="Calibri" w:cs="Times New Roman"/>
+                <w:color w:val="00000A"/>
+                <w:sz w:val="24"/>
+                <w:szCs w:val="24"/>
+                <w:lang w:eastAsia="da-DK"/>
+              </w:rPr>
+            </w:pPr>
+            <w:r>
+              <w:rPr>
+                <w:rFonts w:ascii="Calibri" w:eastAsia="Times New Roman" w:hAnsi="Calibri" w:cs="Times New Roman"/>
+                <w:color w:val="00000A"/>
+                <w:sz w:val="24"/>
+                <w:szCs w:val="24"/>
+                <w:lang w:eastAsia="da-DK"/>
+              </w:rPr>
+              <w:t xml:space="preserve">In the given App, take a look at the interface </w:t>
+            </w:r>
+            <w:r>
+              <w:rPr>
+                <w:rFonts w:ascii="Calibri" w:eastAsia="Times New Roman" w:hAnsi="Calibri" w:cs="Times New Roman"/>
+                <w:b/>
+                <w:color w:val="00000A"/>
+                <w:sz w:val="24"/>
+                <w:szCs w:val="24"/>
+                <w:lang w:eastAsia="da-DK"/>
+              </w:rPr>
+              <w:t>News</w:t>
+            </w:r>
+            <w:r>
+              <w:rPr>
+                <w:rFonts w:ascii="Calibri" w:eastAsia="Times New Roman" w:hAnsi="Calibri" w:cs="Times New Roman"/>
+                <w:color w:val="00000A"/>
+                <w:sz w:val="24"/>
+                <w:szCs w:val="24"/>
+                <w:lang w:eastAsia="da-DK"/>
+              </w:rPr>
+              <w:t xml:space="preserve"> in </w:t>
+            </w:r>
+            <w:r>
+              <w:rPr>
+                <w:rFonts w:ascii="Calibri" w:eastAsia="Times New Roman" w:hAnsi="Calibri" w:cs="Times New Roman"/>
+                <w:b/>
+                <w:i/>
+                <w:color w:val="00000A"/>
+                <w:sz w:val="24"/>
+                <w:szCs w:val="24"/>
+                <w:lang w:eastAsia="da-DK"/>
+              </w:rPr>
+              <w:t>News.ts</w:t>
+            </w:r>
+            <w:r>
+              <w:rPr>
+                <w:rFonts w:ascii="Calibri" w:eastAsia="Times New Roman" w:hAnsi="Calibri" w:cs="Times New Roman"/>
+                <w:color w:val="00000A"/>
+                <w:sz w:val="24"/>
+                <w:szCs w:val="24"/>
+                <w:lang w:eastAsia="da-DK"/>
+              </w:rPr>
+              <w:t>. This repre</w:t>
+            </w:r>
+            <w:r>
+              <w:rPr>
+                <w:rFonts w:ascii="Calibri" w:eastAsia="Times New Roman" w:hAnsi="Calibri" w:cs="Times New Roman"/>
+                <w:color w:val="00000A"/>
+                <w:sz w:val="24"/>
+                <w:szCs w:val="24"/>
+                <w:lang w:eastAsia="da-DK"/>
+              </w:rPr>
+              <w:softHyphen/>
+              <w:t>sents the interface to a “news object”.</w:t>
+            </w:r>
+          </w:p>
+          <w:p>
+            <w:pPr>
+              <w:pStyle w:val="Listeafsnit"/>
+              <w:widowControl/>
+              <w:numPr>
+                <w:ilvl w:val="0"/>
+                <w:numId w:val="25"/>
+              </w:numPr>
+              <w:rPr>
+                <w:rFonts w:ascii="Calibri" w:eastAsia="Times New Roman" w:hAnsi="Calibri" w:cs="Times New Roman"/>
+                <w:color w:val="00000A"/>
+                <w:sz w:val="24"/>
+                <w:szCs w:val="24"/>
+                <w:lang w:eastAsia="da-DK"/>
+              </w:rPr>
+            </w:pPr>
+            <w:r>
+              <w:rPr>
+                <w:rFonts w:ascii="Calibri" w:eastAsia="Times New Roman" w:hAnsi="Calibri" w:cs="Times New Roman"/>
+                <w:color w:val="00000A"/>
+                <w:sz w:val="24"/>
+                <w:szCs w:val="24"/>
+                <w:lang w:eastAsia="da-DK"/>
+              </w:rPr>
+              <w:t xml:space="preserve">Implement a new </w:t>
+            </w:r>
+            <w:r>
+              <w:rPr>
+                <w:rFonts w:ascii="Calibri" w:eastAsia="Times New Roman" w:hAnsi="Calibri" w:cs="Times New Roman"/>
+                <w:color w:val="00000A"/>
+                <w:sz w:val="24"/>
+                <w:szCs w:val="24"/>
+                <w:u w:val="single"/>
+                <w:lang w:eastAsia="da-DK"/>
+              </w:rPr>
+              <w:t>service</w:t>
+            </w:r>
+            <w:r>
+              <w:rPr>
+                <w:rFonts w:ascii="Calibri" w:eastAsia="Times New Roman" w:hAnsi="Calibri" w:cs="Times New Roman"/>
+                <w:color w:val="00000A"/>
+                <w:sz w:val="24"/>
+                <w:szCs w:val="24"/>
+                <w:lang w:eastAsia="da-DK"/>
+              </w:rPr>
+              <w:t xml:space="preserve"> named </w:t>
+            </w:r>
+            <w:r>
+              <w:rPr>
+                <w:rFonts w:ascii="Calibri" w:eastAsia="Times New Roman" w:hAnsi="Calibri" w:cs="Times New Roman"/>
+                <w:b/>
+                <w:color w:val="00000A"/>
+                <w:sz w:val="24"/>
+                <w:szCs w:val="24"/>
+                <w:lang w:eastAsia="da-DK"/>
+              </w:rPr>
+              <w:t>news</w:t>
+            </w:r>
+            <w:r>
+              <w:rPr>
+                <w:rFonts w:ascii="Calibri" w:eastAsia="Times New Roman" w:hAnsi="Calibri" w:cs="Times New Roman"/>
+                <w:color w:val="00000A"/>
+                <w:sz w:val="24"/>
+                <w:szCs w:val="24"/>
+                <w:lang w:eastAsia="da-DK"/>
+              </w:rPr>
+              <w:t xml:space="preserve"> (e.g. by running the command </w:t>
+            </w:r>
+            <w:r>
+              <w:rPr>
+                <w:rFonts w:ascii="Calibri" w:eastAsia="Times New Roman" w:hAnsi="Calibri" w:cs="Times New Roman"/>
+                <w:b/>
+                <w:color w:val="0070C0"/>
+                <w:sz w:val="24"/>
+                <w:szCs w:val="24"/>
+                <w:lang w:eastAsia="da-DK"/>
+              </w:rPr>
+              <w:t xml:space="preserve">&gt;ng </w:t>
+            </w:r>
+            <w:r>
+              <w:rPr>
+                <w:rFonts w:ascii="Calibri" w:eastAsia="Times New Roman" w:hAnsi="Calibri" w:cs="Times New Roman"/>
+                <w:b/>
+                <w:color w:val="0070C0"/>
+                <w:sz w:val="24"/>
+                <w:szCs w:val="24"/>
+                <w:lang w:eastAsia="da-DK"/>
+              </w:rPr>
+              <w:t>g</w:t>
+            </w:r>
+            <w:r>
+              <w:rPr>
+                <w:rFonts w:ascii="Calibri" w:eastAsia="Times New Roman" w:hAnsi="Calibri" w:cs="Times New Roman"/>
+                <w:b/>
+                <w:color w:val="0070C0"/>
+                <w:sz w:val="24"/>
+                <w:szCs w:val="24"/>
+                <w:lang w:eastAsia="da-DK"/>
+              </w:rPr>
+              <w:t xml:space="preserve"> </w:t>
+            </w:r>
+            <w:r>
+              <w:rPr>
+                <w:rFonts w:ascii="Calibri" w:eastAsia="Times New Roman" w:hAnsi="Calibri" w:cs="Times New Roman"/>
+                <w:b/>
+                <w:color w:val="0070C0"/>
+                <w:sz w:val="24"/>
+                <w:szCs w:val="24"/>
+                <w:lang w:eastAsia="da-DK"/>
+              </w:rPr>
+              <w:t>s</w:t>
+            </w:r>
+            <w:r>
+              <w:rPr>
+                <w:rFonts w:ascii="Calibri" w:eastAsia="Times New Roman" w:hAnsi="Calibri" w:cs="Times New Roman"/>
+                <w:b/>
+                <w:color w:val="0070C0"/>
+                <w:sz w:val="24"/>
+                <w:szCs w:val="24"/>
+                <w:lang w:eastAsia="da-DK"/>
+              </w:rPr>
+              <w:t xml:space="preserve"> </w:t>
+            </w:r>
+            <w:r>
+              <w:rPr>
+                <w:rFonts w:ascii="Calibri" w:eastAsia="Times New Roman" w:hAnsi="Calibri" w:cs="Times New Roman"/>
+                <w:b/>
+                <w:color w:val="0070C0"/>
+                <w:sz w:val="24"/>
+                <w:szCs w:val="24"/>
+                <w:lang w:eastAsia="da-DK"/>
+              </w:rPr>
+              <w:t>news</w:t>
+            </w:r>
+            <w:r>
+              <w:rPr>
+                <w:rFonts w:ascii="Calibri" w:eastAsia="Times New Roman" w:hAnsi="Calibri" w:cs="Times New Roman"/>
+                <w:color w:val="00000A"/>
+                <w:sz w:val="24"/>
+                <w:szCs w:val="24"/>
+                <w:lang w:eastAsia="da-DK"/>
+              </w:rPr>
+              <w:t xml:space="preserve">). The service should invoke the API, in the same manner as in the </w:t>
+            </w:r>
+            <w:r>
+              <w:rPr>
+                <w:rFonts w:ascii="Calibri" w:eastAsia="Times New Roman" w:hAnsi="Calibri" w:cs="Times New Roman"/>
+                <w:b/>
+                <w:color w:val="00000A"/>
+                <w:sz w:val="24"/>
+                <w:szCs w:val="24"/>
+                <w:lang w:eastAsia="da-DK"/>
+              </w:rPr>
+              <w:t>F1WebAPI</w:t>
+            </w:r>
+            <w:r>
+              <w:rPr>
+                <w:rFonts w:ascii="Calibri" w:eastAsia="Times New Roman" w:hAnsi="Calibri" w:cs="Times New Roman"/>
+                <w:color w:val="00000A"/>
+                <w:sz w:val="24"/>
+                <w:szCs w:val="24"/>
+                <w:lang w:eastAsia="da-DK"/>
+              </w:rPr>
+              <w:t xml:space="preserve"> service in the </w:t>
+            </w:r>
+            <w:r>
+              <w:rPr>
+                <w:rFonts w:ascii="Calibri" w:eastAsia="Times New Roman" w:hAnsi="Calibri" w:cs="Times New Roman"/>
+                <w:b/>
+                <w:color w:val="00000A"/>
+                <w:sz w:val="24"/>
+                <w:szCs w:val="24"/>
+                <w:lang w:eastAsia="da-DK"/>
+              </w:rPr>
+              <w:t>F1WebAPIExample</w:t>
+            </w:r>
+            <w:r>
+              <w:rPr>
+                <w:rFonts w:ascii="Calibri" w:eastAsia="Times New Roman" w:hAnsi="Calibri" w:cs="Times New Roman"/>
+                <w:color w:val="00000A"/>
+                <w:sz w:val="24"/>
+                <w:szCs w:val="24"/>
+                <w:lang w:eastAsia="da-DK"/>
+              </w:rPr>
+              <w:t xml:space="preserve"> app. The implementation will probably be somewhat simpler, since the data has a simpler structure.</w:t>
+            </w:r>
+          </w:p>
+          <w:p>
+            <w:pPr>
+              <w:pStyle w:val="Listeafsnit"/>
+              <w:widowControl/>
+              <w:numPr>
+                <w:ilvl w:val="0"/>
+                <w:numId w:val="25"/>
+              </w:numPr>
+              <w:rPr>
+                <w:rFonts w:ascii="Calibri" w:eastAsia="Times New Roman" w:hAnsi="Calibri" w:cs="Times New Roman"/>
+                <w:color w:val="00000A"/>
+                <w:sz w:val="24"/>
+                <w:szCs w:val="24"/>
+                <w:lang w:eastAsia="da-DK"/>
+              </w:rPr>
+            </w:pPr>
+            <w:r>
+              <w:rPr>
+                <w:rFonts w:ascii="Calibri" w:eastAsia="Times New Roman" w:hAnsi="Calibri" w:cs="Times New Roman"/>
+                <w:color w:val="00000A"/>
+                <w:sz w:val="24"/>
+                <w:szCs w:val="24"/>
+                <w:lang w:eastAsia="da-DK"/>
+              </w:rPr>
+              <w:t xml:space="preserve">Implement a new </w:t>
+            </w:r>
+            <w:r>
+              <w:rPr>
+                <w:rFonts w:ascii="Calibri" w:eastAsia="Times New Roman" w:hAnsi="Calibri" w:cs="Times New Roman"/>
+                <w:color w:val="00000A"/>
+                <w:sz w:val="24"/>
+                <w:szCs w:val="24"/>
+                <w:u w:val="single"/>
+                <w:lang w:eastAsia="da-DK"/>
+              </w:rPr>
+              <w:t>component</w:t>
+            </w:r>
+            <w:r>
+              <w:rPr>
+                <w:rFonts w:ascii="Calibri" w:eastAsia="Times New Roman" w:hAnsi="Calibri" w:cs="Times New Roman"/>
+                <w:color w:val="00000A"/>
+                <w:sz w:val="24"/>
+                <w:szCs w:val="24"/>
+                <w:lang w:eastAsia="da-DK"/>
+              </w:rPr>
+              <w:t xml:space="preserve"> named </w:t>
+            </w:r>
+            <w:r>
+              <w:rPr>
+                <w:rFonts w:ascii="Calibri" w:eastAsia="Times New Roman" w:hAnsi="Calibri" w:cs="Times New Roman"/>
+                <w:b/>
+                <w:color w:val="00000A"/>
+                <w:sz w:val="24"/>
+                <w:szCs w:val="24"/>
+                <w:lang w:eastAsia="da-DK"/>
+              </w:rPr>
+              <w:t>newslist</w:t>
+            </w:r>
+            <w:r>
+              <w:rPr>
+                <w:rFonts w:ascii="Calibri" w:eastAsia="Times New Roman" w:hAnsi="Calibri" w:cs="Times New Roman"/>
+                <w:color w:val="00000A"/>
+                <w:sz w:val="24"/>
+                <w:szCs w:val="24"/>
+                <w:lang w:eastAsia="da-DK"/>
+              </w:rPr>
+              <w:t xml:space="preserve"> </w:t>
+            </w:r>
+            <w:r>
+              <w:rPr>
+                <w:rFonts w:ascii="Calibri" w:eastAsia="Times New Roman" w:hAnsi="Calibri" w:cs="Times New Roman"/>
+                <w:color w:val="00000A"/>
+                <w:sz w:val="24"/>
+                <w:szCs w:val="24"/>
+                <w:lang w:eastAsia="da-DK"/>
+              </w:rPr>
+              <w:t>(e.g. by running the com</w:t>
+            </w:r>
+            <w:r>
+              <w:rPr>
+                <w:rFonts w:ascii="Calibri" w:eastAsia="Times New Roman" w:hAnsi="Calibri" w:cs="Times New Roman"/>
+                <w:color w:val="00000A"/>
+                <w:sz w:val="24"/>
+                <w:szCs w:val="24"/>
+                <w:lang w:eastAsia="da-DK"/>
+              </w:rPr>
+              <w:softHyphen/>
+            </w:r>
+            <w:r>
+              <w:rPr>
+                <w:rFonts w:ascii="Calibri" w:eastAsia="Times New Roman" w:hAnsi="Calibri" w:cs="Times New Roman"/>
+                <w:color w:val="00000A"/>
+                <w:sz w:val="24"/>
+                <w:szCs w:val="24"/>
+                <w:lang w:eastAsia="da-DK"/>
+              </w:rPr>
+              <w:t xml:space="preserve">mand </w:t>
+            </w:r>
+            <w:r>
+              <w:rPr>
+                <w:rFonts w:ascii="Calibri" w:eastAsia="Times New Roman" w:hAnsi="Calibri" w:cs="Times New Roman"/>
+                <w:b/>
+                <w:color w:val="0070C0"/>
+                <w:sz w:val="24"/>
+                <w:szCs w:val="24"/>
+                <w:lang w:eastAsia="da-DK"/>
+              </w:rPr>
+              <w:t>&gt;ng g</w:t>
+            </w:r>
+            <w:r>
+              <w:rPr>
+                <w:rFonts w:ascii="Calibri" w:eastAsia="Times New Roman" w:hAnsi="Calibri" w:cs="Times New Roman"/>
+                <w:b/>
+                <w:color w:val="0070C0"/>
+                <w:sz w:val="24"/>
+                <w:szCs w:val="24"/>
+                <w:lang w:eastAsia="da-DK"/>
+              </w:rPr>
+              <w:t xml:space="preserve"> </w:t>
+            </w:r>
+            <w:r>
+              <w:rPr>
+                <w:rFonts w:ascii="Calibri" w:eastAsia="Times New Roman" w:hAnsi="Calibri" w:cs="Times New Roman"/>
+                <w:b/>
+                <w:color w:val="0070C0"/>
+                <w:sz w:val="24"/>
+                <w:szCs w:val="24"/>
+                <w:lang w:eastAsia="da-DK"/>
+              </w:rPr>
+              <w:t>c</w:t>
+            </w:r>
+            <w:r>
+              <w:rPr>
+                <w:rFonts w:ascii="Calibri" w:eastAsia="Times New Roman" w:hAnsi="Calibri" w:cs="Times New Roman"/>
+                <w:b/>
+                <w:color w:val="0070C0"/>
+                <w:sz w:val="24"/>
+                <w:szCs w:val="24"/>
+                <w:lang w:eastAsia="da-DK"/>
+              </w:rPr>
+              <w:t xml:space="preserve"> news</w:t>
+            </w:r>
+            <w:r>
+              <w:rPr>
+                <w:rFonts w:ascii="Calibri" w:eastAsia="Times New Roman" w:hAnsi="Calibri" w:cs="Times New Roman"/>
+                <w:b/>
+                <w:color w:val="0070C0"/>
+                <w:sz w:val="24"/>
+                <w:szCs w:val="24"/>
+                <w:lang w:eastAsia="da-DK"/>
+              </w:rPr>
+              <w:t>list</w:t>
+            </w:r>
+            <w:r>
+              <w:rPr>
+                <w:rFonts w:ascii="Calibri" w:eastAsia="Times New Roman" w:hAnsi="Calibri" w:cs="Times New Roman"/>
+                <w:color w:val="00000A"/>
+                <w:sz w:val="24"/>
+                <w:szCs w:val="24"/>
+                <w:lang w:eastAsia="da-DK"/>
+              </w:rPr>
+              <w:t>).</w:t>
+            </w:r>
+            <w:r>
+              <w:rPr>
+                <w:rFonts w:ascii="Calibri" w:eastAsia="Times New Roman" w:hAnsi="Calibri" w:cs="Times New Roman"/>
+                <w:color w:val="00000A"/>
+                <w:sz w:val="24"/>
+                <w:szCs w:val="24"/>
+                <w:lang w:eastAsia="da-DK"/>
+              </w:rPr>
+              <w:t xml:space="preserve"> The class </w:t>
+            </w:r>
+            <w:r>
+              <w:rPr>
+                <w:rFonts w:ascii="Calibri" w:eastAsia="Times New Roman" w:hAnsi="Calibri" w:cs="Times New Roman"/>
+                <w:b/>
+                <w:color w:val="00000A"/>
+                <w:sz w:val="24"/>
+                <w:szCs w:val="24"/>
+                <w:lang w:eastAsia="da-DK"/>
+              </w:rPr>
+              <w:t>NewsListComponent</w:t>
+            </w:r>
+            <w:r>
+              <w:rPr>
+                <w:rFonts w:ascii="Calibri" w:eastAsia="Times New Roman" w:hAnsi="Calibri" w:cs="Times New Roman"/>
+                <w:color w:val="00000A"/>
+                <w:sz w:val="24"/>
+                <w:szCs w:val="24"/>
+                <w:lang w:eastAsia="da-DK"/>
+              </w:rPr>
+              <w:t xml:space="preserve"> should contain a property name </w:t>
+            </w:r>
+            <w:r>
+              <w:rPr>
+                <w:rFonts w:ascii="Calibri" w:eastAsia="Times New Roman" w:hAnsi="Calibri" w:cs="Times New Roman"/>
+                <w:b/>
+                <w:color w:val="00000A"/>
+                <w:sz w:val="24"/>
+                <w:szCs w:val="24"/>
+                <w:lang w:eastAsia="da-DK"/>
+              </w:rPr>
+              <w:t>newsList</w:t>
+            </w:r>
+            <w:r>
+              <w:rPr>
+                <w:rFonts w:ascii="Calibri" w:eastAsia="Times New Roman" w:hAnsi="Calibri" w:cs="Times New Roman"/>
+                <w:color w:val="00000A"/>
+                <w:sz w:val="24"/>
+                <w:szCs w:val="24"/>
+                <w:lang w:eastAsia="da-DK"/>
+              </w:rPr>
+              <w:t xml:space="preserve">, of type </w:t>
+            </w:r>
+            <w:r>
+              <w:rPr>
+                <w:rFonts w:ascii="Calibri" w:eastAsia="Times New Roman" w:hAnsi="Calibri" w:cs="Times New Roman"/>
+                <w:b/>
+                <w:color w:val="00000A"/>
+                <w:sz w:val="24"/>
+                <w:szCs w:val="24"/>
+                <w:lang w:eastAsia="da-DK"/>
+              </w:rPr>
+              <w:t>News[]</w:t>
+            </w:r>
+            <w:r>
+              <w:rPr>
+                <w:rFonts w:ascii="Calibri" w:eastAsia="Times New Roman" w:hAnsi="Calibri" w:cs="Times New Roman"/>
+                <w:color w:val="00000A"/>
+                <w:sz w:val="24"/>
+                <w:szCs w:val="24"/>
+                <w:lang w:eastAsia="da-DK"/>
+              </w:rPr>
+              <w:t xml:space="preserve">. Also, you should inject the </w:t>
+            </w:r>
+            <w:r>
+              <w:rPr>
+                <w:rFonts w:ascii="Calibri" w:eastAsia="Times New Roman" w:hAnsi="Calibri" w:cs="Times New Roman"/>
+                <w:b/>
+                <w:color w:val="00000A"/>
+                <w:sz w:val="24"/>
+                <w:szCs w:val="24"/>
+                <w:lang w:eastAsia="da-DK"/>
+              </w:rPr>
+              <w:t>News</w:t>
+            </w:r>
+            <w:r>
+              <w:rPr>
+                <w:rFonts w:ascii="Calibri" w:eastAsia="Times New Roman" w:hAnsi="Calibri" w:cs="Times New Roman"/>
+                <w:b/>
+                <w:color w:val="00000A"/>
+                <w:sz w:val="24"/>
+                <w:szCs w:val="24"/>
+                <w:lang w:eastAsia="da-DK"/>
+              </w:rPr>
+              <w:softHyphen/>
+              <w:t>Service</w:t>
+            </w:r>
+            <w:r>
+              <w:rPr>
+                <w:rFonts w:ascii="Calibri" w:eastAsia="Times New Roman" w:hAnsi="Calibri" w:cs="Times New Roman"/>
+                <w:color w:val="00000A"/>
+                <w:sz w:val="24"/>
+                <w:szCs w:val="24"/>
+                <w:lang w:eastAsia="da-DK"/>
+              </w:rPr>
+              <w:t xml:space="preserve"> service into the component, in the </w:t>
+            </w:r>
+            <w:r>
+              <w:rPr>
+                <w:rFonts w:ascii="Calibri" w:eastAsia="Times New Roman" w:hAnsi="Calibri" w:cs="Times New Roman"/>
+                <w:color w:val="00000A"/>
+                <w:sz w:val="24"/>
+                <w:szCs w:val="24"/>
+                <w:lang w:eastAsia="da-DK"/>
+              </w:rPr>
+              <w:t>component</w:t>
+            </w:r>
+            <w:r>
+              <w:rPr>
+                <w:rFonts w:ascii="Calibri" w:eastAsia="Times New Roman" w:hAnsi="Calibri" w:cs="Times New Roman"/>
+                <w:color w:val="00000A"/>
+                <w:sz w:val="24"/>
+                <w:szCs w:val="24"/>
+                <w:lang w:eastAsia="da-DK"/>
+              </w:rPr>
+              <w:t xml:space="preserve"> constructor.</w:t>
+            </w:r>
+          </w:p>
+          <w:p>
+            <w:pPr>
+              <w:pStyle w:val="Listeafsnit"/>
+              <w:widowControl/>
+              <w:numPr>
+                <w:ilvl w:val="0"/>
+                <w:numId w:val="25"/>
+              </w:numPr>
+              <w:rPr>
+                <w:rFonts w:ascii="Calibri" w:eastAsia="Times New Roman" w:hAnsi="Calibri" w:cs="Times New Roman"/>
+                <w:color w:val="00000A"/>
+                <w:sz w:val="24"/>
+                <w:szCs w:val="24"/>
+                <w:lang w:eastAsia="da-DK"/>
+              </w:rPr>
+            </w:pPr>
+            <w:r>
+              <w:rPr>
+                <w:rFonts w:ascii="Calibri" w:eastAsia="Times New Roman" w:hAnsi="Calibri" w:cs="Times New Roman"/>
+                <w:color w:val="00000A"/>
+                <w:sz w:val="24"/>
+                <w:szCs w:val="24"/>
+                <w:lang w:eastAsia="da-DK"/>
+              </w:rPr>
+              <w:t xml:space="preserve">In </w:t>
+            </w:r>
+            <w:r>
+              <w:rPr>
+                <w:rFonts w:ascii="Calibri" w:eastAsia="Times New Roman" w:hAnsi="Calibri" w:cs="Times New Roman"/>
+                <w:b/>
+                <w:color w:val="00000A"/>
+                <w:sz w:val="24"/>
+                <w:szCs w:val="24"/>
+                <w:lang w:eastAsia="da-DK"/>
+              </w:rPr>
+              <w:t>ngOnInit</w:t>
+            </w:r>
+            <w:r>
+              <w:rPr>
+                <w:rFonts w:ascii="Calibri" w:eastAsia="Times New Roman" w:hAnsi="Calibri" w:cs="Times New Roman"/>
+                <w:b/>
+                <w:color w:val="00000A"/>
+                <w:sz w:val="24"/>
+                <w:szCs w:val="24"/>
+                <w:lang w:eastAsia="da-DK"/>
+              </w:rPr>
+              <w:t xml:space="preserve"> </w:t>
+            </w:r>
+            <w:r>
+              <w:rPr>
+                <w:rFonts w:ascii="Calibri" w:eastAsia="Times New Roman" w:hAnsi="Calibri" w:cs="Times New Roman"/>
+                <w:color w:val="00000A"/>
+                <w:sz w:val="24"/>
+                <w:szCs w:val="24"/>
+                <w:lang w:eastAsia="da-DK"/>
+              </w:rPr>
+              <w:t>in</w:t>
+            </w:r>
+            <w:r>
+              <w:rPr>
+                <w:rFonts w:ascii="Calibri" w:eastAsia="Times New Roman" w:hAnsi="Calibri" w:cs="Times New Roman"/>
+                <w:b/>
+                <w:color w:val="00000A"/>
+                <w:sz w:val="24"/>
+                <w:szCs w:val="24"/>
+                <w:lang w:eastAsia="da-DK"/>
+              </w:rPr>
+              <w:t xml:space="preserve"> </w:t>
+            </w:r>
+            <w:r>
+              <w:rPr>
+                <w:rFonts w:ascii="Calibri" w:eastAsia="Times New Roman" w:hAnsi="Calibri" w:cs="Times New Roman"/>
+                <w:b/>
+                <w:color w:val="00000A"/>
+                <w:sz w:val="24"/>
+                <w:szCs w:val="24"/>
+                <w:lang w:eastAsia="da-DK"/>
+              </w:rPr>
+              <w:t>NewsListComponent</w:t>
+            </w:r>
+            <w:r>
+              <w:rPr>
+                <w:rFonts w:ascii="Calibri" w:eastAsia="Times New Roman" w:hAnsi="Calibri" w:cs="Times New Roman"/>
+                <w:color w:val="00000A"/>
+                <w:sz w:val="24"/>
+                <w:szCs w:val="24"/>
+                <w:lang w:eastAsia="da-DK"/>
+              </w:rPr>
+              <w:t xml:space="preserve">, set up a subscription to the </w:t>
+            </w:r>
+            <w:r>
+              <w:rPr>
+                <w:rFonts w:ascii="Calibri" w:eastAsia="Times New Roman" w:hAnsi="Calibri" w:cs="Times New Roman"/>
+                <w:b/>
+                <w:color w:val="00000A"/>
+                <w:sz w:val="24"/>
+                <w:szCs w:val="24"/>
+                <w:lang w:eastAsia="da-DK"/>
+              </w:rPr>
+              <w:t>get…</w:t>
+            </w:r>
+            <w:r>
+              <w:rPr>
+                <w:rFonts w:ascii="Calibri" w:eastAsia="Times New Roman" w:hAnsi="Calibri" w:cs="Times New Roman"/>
+                <w:color w:val="00000A"/>
+                <w:sz w:val="24"/>
+                <w:szCs w:val="24"/>
+                <w:lang w:eastAsia="da-DK"/>
+              </w:rPr>
+              <w:t xml:space="preserve"> method you defined in </w:t>
+            </w:r>
+            <w:r>
+              <w:rPr>
+                <w:rFonts w:ascii="Calibri" w:eastAsia="Times New Roman" w:hAnsi="Calibri" w:cs="Times New Roman"/>
+                <w:b/>
+                <w:color w:val="00000A"/>
+                <w:sz w:val="24"/>
+                <w:szCs w:val="24"/>
+                <w:lang w:eastAsia="da-DK"/>
+              </w:rPr>
+              <w:t>News</w:t>
+            </w:r>
+            <w:r>
+              <w:rPr>
+                <w:rFonts w:ascii="Calibri" w:eastAsia="Times New Roman" w:hAnsi="Calibri" w:cs="Times New Roman"/>
+                <w:b/>
+                <w:color w:val="00000A"/>
+                <w:sz w:val="24"/>
+                <w:szCs w:val="24"/>
+                <w:lang w:eastAsia="da-DK"/>
+              </w:rPr>
+              <w:softHyphen/>
+            </w:r>
+            <w:r>
+              <w:rPr>
+                <w:rFonts w:ascii="Calibri" w:eastAsia="Times New Roman" w:hAnsi="Calibri" w:cs="Times New Roman"/>
+                <w:b/>
+                <w:color w:val="00000A"/>
+                <w:sz w:val="24"/>
+                <w:szCs w:val="24"/>
+                <w:lang w:eastAsia="da-DK"/>
+              </w:rPr>
+              <w:t>Service</w:t>
+            </w:r>
+            <w:r>
+              <w:rPr>
+                <w:rFonts w:ascii="Calibri" w:eastAsia="Times New Roman" w:hAnsi="Calibri" w:cs="Times New Roman"/>
+                <w:color w:val="00000A"/>
+                <w:sz w:val="24"/>
+                <w:szCs w:val="24"/>
+                <w:lang w:eastAsia="da-DK"/>
+              </w:rPr>
+              <w:t xml:space="preserve">, </w:t>
+            </w:r>
+            <w:bookmarkStart w:id="0" w:name="_GoBack"/>
+            <w:bookmarkEnd w:id="0"/>
+            <w:r>
+              <w:rPr>
+                <w:rFonts w:ascii="Calibri" w:eastAsia="Times New Roman" w:hAnsi="Calibri" w:cs="Times New Roman"/>
+                <w:color w:val="00000A"/>
+                <w:sz w:val="24"/>
+                <w:szCs w:val="24"/>
+                <w:lang w:eastAsia="da-DK"/>
+              </w:rPr>
+              <w:t xml:space="preserve">i.e. the method with return type </w:t>
+            </w:r>
+            <w:r>
+              <w:rPr>
+                <w:rFonts w:ascii="Calibri" w:eastAsia="Times New Roman" w:hAnsi="Calibri" w:cs="Times New Roman"/>
+                <w:b/>
+                <w:color w:val="00000A"/>
+                <w:sz w:val="24"/>
+                <w:szCs w:val="24"/>
+                <w:lang w:eastAsia="da-DK"/>
+              </w:rPr>
+              <w:t>Observable&lt;News[]&gt;</w:t>
+            </w:r>
+            <w:r>
+              <w:rPr>
+                <w:rFonts w:ascii="Calibri" w:eastAsia="Times New Roman" w:hAnsi="Calibri" w:cs="Times New Roman"/>
+                <w:color w:val="00000A"/>
+                <w:sz w:val="24"/>
+                <w:szCs w:val="24"/>
+                <w:lang w:eastAsia="da-DK"/>
+              </w:rPr>
+              <w:t xml:space="preserve">. The argument to </w:t>
+            </w:r>
+            <w:r>
+              <w:rPr>
+                <w:rFonts w:ascii="Calibri" w:eastAsia="Times New Roman" w:hAnsi="Calibri" w:cs="Times New Roman"/>
+                <w:b/>
+                <w:color w:val="00000A"/>
+                <w:sz w:val="24"/>
+                <w:szCs w:val="24"/>
+                <w:lang w:eastAsia="da-DK"/>
+              </w:rPr>
+              <w:t>subscribe</w:t>
+            </w:r>
+            <w:r>
+              <w:rPr>
+                <w:rFonts w:ascii="Calibri" w:eastAsia="Times New Roman" w:hAnsi="Calibri" w:cs="Times New Roman"/>
+                <w:color w:val="00000A"/>
+                <w:sz w:val="24"/>
+                <w:szCs w:val="24"/>
+                <w:lang w:eastAsia="da-DK"/>
+              </w:rPr>
+              <w:t xml:space="preserve"> should be a function which sets the value of </w:t>
+            </w:r>
+            <w:r>
+              <w:rPr>
+                <w:rFonts w:ascii="Calibri" w:eastAsia="Times New Roman" w:hAnsi="Calibri" w:cs="Times New Roman"/>
+                <w:b/>
+                <w:color w:val="00000A"/>
+                <w:sz w:val="24"/>
+                <w:szCs w:val="24"/>
+                <w:lang w:eastAsia="da-DK"/>
+              </w:rPr>
+              <w:t>news</w:t>
+            </w:r>
+            <w:r>
+              <w:rPr>
+                <w:rFonts w:ascii="Calibri" w:eastAsia="Times New Roman" w:hAnsi="Calibri" w:cs="Times New Roman"/>
+                <w:b/>
+                <w:color w:val="00000A"/>
+                <w:sz w:val="24"/>
+                <w:szCs w:val="24"/>
+                <w:lang w:eastAsia="da-DK"/>
+              </w:rPr>
+              <w:softHyphen/>
+            </w:r>
+            <w:r>
+              <w:rPr>
+                <w:rFonts w:ascii="Calibri" w:eastAsia="Times New Roman" w:hAnsi="Calibri" w:cs="Times New Roman"/>
+                <w:b/>
+                <w:color w:val="00000A"/>
+                <w:sz w:val="24"/>
+                <w:szCs w:val="24"/>
+                <w:lang w:eastAsia="da-DK"/>
+              </w:rPr>
+              <w:t>List</w:t>
+            </w:r>
+            <w:r>
+              <w:rPr>
+                <w:rFonts w:ascii="Calibri" w:eastAsia="Times New Roman" w:hAnsi="Calibri" w:cs="Times New Roman"/>
+                <w:color w:val="00000A"/>
+                <w:sz w:val="24"/>
+                <w:szCs w:val="24"/>
+                <w:lang w:eastAsia="da-DK"/>
+              </w:rPr>
+              <w:t xml:space="preserve"> to the data received, i.e. like </w:t>
+            </w:r>
+            <w:r>
+              <w:rPr>
+                <w:rFonts w:ascii="Calibri" w:eastAsia="Times New Roman" w:hAnsi="Calibri" w:cs="Times New Roman"/>
+                <w:b/>
+                <w:color w:val="00000A"/>
+                <w:sz w:val="24"/>
+                <w:szCs w:val="24"/>
+                <w:lang w:eastAsia="da-DK"/>
+              </w:rPr>
+              <w:t>data =&gt; this.newsList = data</w:t>
+            </w:r>
+            <w:r>
+              <w:rPr>
+                <w:rFonts w:ascii="Calibri" w:eastAsia="Times New Roman" w:hAnsi="Calibri" w:cs="Times New Roman"/>
+                <w:color w:val="00000A"/>
+                <w:sz w:val="24"/>
+                <w:szCs w:val="24"/>
+                <w:lang w:eastAsia="da-DK"/>
+              </w:rPr>
+              <w:t>.</w:t>
+            </w:r>
+          </w:p>
+          <w:p>
+            <w:pPr>
+              <w:pStyle w:val="Listeafsnit"/>
+              <w:widowControl/>
+              <w:numPr>
+                <w:ilvl w:val="0"/>
+                <w:numId w:val="25"/>
+              </w:numPr>
+              <w:rPr>
+                <w:rFonts w:ascii="Calibri" w:eastAsia="Times New Roman" w:hAnsi="Calibri" w:cs="Times New Roman"/>
+                <w:color w:val="00000A"/>
+                <w:sz w:val="24"/>
+                <w:szCs w:val="24"/>
+                <w:lang w:eastAsia="da-DK"/>
+              </w:rPr>
+            </w:pPr>
+            <w:r>
+              <w:rPr>
+                <w:rFonts w:ascii="Calibri" w:eastAsia="Times New Roman" w:hAnsi="Calibri" w:cs="Times New Roman"/>
+                <w:color w:val="00000A"/>
+                <w:sz w:val="24"/>
+                <w:szCs w:val="24"/>
+                <w:lang w:eastAsia="da-DK"/>
+              </w:rPr>
+              <w:t xml:space="preserve">In the template for the new component, define some </w:t>
+            </w:r>
+            <w:r>
+              <w:rPr>
+                <w:rFonts w:ascii="Calibri" w:eastAsia="Times New Roman" w:hAnsi="Calibri" w:cs="Times New Roman"/>
+                <w:color w:val="00000A"/>
+                <w:sz w:val="24"/>
+                <w:szCs w:val="24"/>
+                <w:lang w:eastAsia="da-DK"/>
+              </w:rPr>
+              <w:t xml:space="preserve">HTML </w:t>
+            </w:r>
+            <w:r>
+              <w:rPr>
+                <w:rFonts w:ascii="Calibri" w:eastAsia="Times New Roman" w:hAnsi="Calibri" w:cs="Times New Roman"/>
+                <w:color w:val="00000A"/>
+                <w:sz w:val="24"/>
+                <w:szCs w:val="24"/>
+                <w:lang w:eastAsia="da-DK"/>
+              </w:rPr>
+              <w:t>code which can display the list of news objects</w:t>
+            </w:r>
+            <w:r>
+              <w:rPr>
+                <w:rFonts w:ascii="Calibri" w:eastAsia="Times New Roman" w:hAnsi="Calibri" w:cs="Times New Roman"/>
+                <w:color w:val="00000A"/>
+                <w:sz w:val="24"/>
+                <w:szCs w:val="24"/>
+                <w:lang w:eastAsia="da-DK"/>
+              </w:rPr>
+              <w:t xml:space="preserve"> (Hint: define </w:t>
+            </w:r>
+            <w:r>
+              <w:rPr>
+                <w:rFonts w:ascii="Calibri" w:eastAsia="Times New Roman" w:hAnsi="Calibri" w:cs="Times New Roman"/>
+                <w:color w:val="00000A"/>
+                <w:sz w:val="24"/>
+                <w:szCs w:val="24"/>
+                <w:lang w:eastAsia="da-DK"/>
+              </w:rPr>
+              <w:t>a suitable tag for presen</w:t>
+            </w:r>
+            <w:r>
+              <w:rPr>
+                <w:rFonts w:ascii="Calibri" w:eastAsia="Times New Roman" w:hAnsi="Calibri" w:cs="Times New Roman"/>
+                <w:color w:val="00000A"/>
+                <w:sz w:val="24"/>
+                <w:szCs w:val="24"/>
+                <w:lang w:eastAsia="da-DK"/>
+              </w:rPr>
+              <w:softHyphen/>
+            </w:r>
+            <w:r>
+              <w:rPr>
+                <w:rFonts w:ascii="Calibri" w:eastAsia="Times New Roman" w:hAnsi="Calibri" w:cs="Times New Roman"/>
+                <w:color w:val="00000A"/>
+                <w:sz w:val="24"/>
+                <w:szCs w:val="24"/>
+                <w:lang w:eastAsia="da-DK"/>
+              </w:rPr>
+              <w:t xml:space="preserve">ting a single </w:t>
+            </w:r>
+            <w:r>
+              <w:rPr>
+                <w:rFonts w:ascii="Calibri" w:eastAsia="Times New Roman" w:hAnsi="Calibri" w:cs="Times New Roman"/>
+                <w:color w:val="00000A"/>
+                <w:sz w:val="24"/>
+                <w:szCs w:val="24"/>
+                <w:lang w:eastAsia="da-DK"/>
+              </w:rPr>
+              <w:t>news object</w:t>
+            </w:r>
+            <w:r>
+              <w:rPr>
+                <w:rFonts w:ascii="Calibri" w:eastAsia="Times New Roman" w:hAnsi="Calibri" w:cs="Times New Roman"/>
+                <w:color w:val="00000A"/>
+                <w:sz w:val="24"/>
+                <w:szCs w:val="24"/>
+                <w:lang w:eastAsia="da-DK"/>
+              </w:rPr>
+              <w:t xml:space="preserve">, and then use the </w:t>
+            </w:r>
+            <w:r>
+              <w:rPr>
+                <w:rFonts w:ascii="Calibri" w:eastAsia="Times New Roman" w:hAnsi="Calibri" w:cs="Times New Roman"/>
+                <w:b/>
+                <w:color w:val="00000A"/>
+                <w:sz w:val="24"/>
+                <w:szCs w:val="24"/>
+                <w:lang w:eastAsia="da-DK"/>
+              </w:rPr>
+              <w:t>*ngFor</w:t>
+            </w:r>
+            <w:r>
+              <w:rPr>
+                <w:rFonts w:ascii="Calibri" w:eastAsia="Times New Roman" w:hAnsi="Calibri" w:cs="Times New Roman"/>
+                <w:color w:val="00000A"/>
+                <w:sz w:val="24"/>
+                <w:szCs w:val="24"/>
+                <w:lang w:eastAsia="da-DK"/>
+              </w:rPr>
+              <w:t xml:space="preserve"> directive to generate a</w:t>
+            </w:r>
+            <w:r>
+              <w:rPr>
+                <w:rFonts w:ascii="Calibri" w:eastAsia="Times New Roman" w:hAnsi="Calibri" w:cs="Times New Roman"/>
+                <w:color w:val="00000A"/>
+                <w:sz w:val="24"/>
+                <w:szCs w:val="24"/>
+                <w:lang w:eastAsia="da-DK"/>
+              </w:rPr>
+              <w:t xml:space="preserve"> tag</w:t>
+            </w:r>
+            <w:r>
+              <w:rPr>
+                <w:rFonts w:ascii="Calibri" w:eastAsia="Times New Roman" w:hAnsi="Calibri" w:cs="Times New Roman"/>
+                <w:color w:val="00000A"/>
+                <w:sz w:val="24"/>
+                <w:szCs w:val="24"/>
+                <w:lang w:eastAsia="da-DK"/>
+              </w:rPr>
+              <w:t xml:space="preserve"> for each news object</w:t>
+            </w:r>
+            <w:r>
+              <w:rPr>
+                <w:rFonts w:ascii="Calibri" w:eastAsia="Times New Roman" w:hAnsi="Calibri" w:cs="Times New Roman"/>
+                <w:color w:val="00000A"/>
+                <w:sz w:val="24"/>
+                <w:szCs w:val="24"/>
+                <w:lang w:eastAsia="da-DK"/>
+              </w:rPr>
+              <w:t>)</w:t>
+            </w:r>
+            <w:r>
+              <w:rPr>
+                <w:rFonts w:ascii="Calibri" w:eastAsia="Times New Roman" w:hAnsi="Calibri" w:cs="Times New Roman"/>
+                <w:color w:val="00000A"/>
+                <w:sz w:val="24"/>
+                <w:szCs w:val="24"/>
+                <w:lang w:eastAsia="da-DK"/>
+              </w:rPr>
+              <w:t>.</w:t>
+            </w:r>
+          </w:p>
+          <w:p>
+            <w:pPr>
+              <w:pStyle w:val="Listeafsnit"/>
+              <w:widowControl/>
+              <w:numPr>
+                <w:ilvl w:val="0"/>
+                <w:numId w:val="25"/>
+              </w:numPr>
+              <w:rPr>
+                <w:rFonts w:ascii="Calibri" w:eastAsia="Times New Roman" w:hAnsi="Calibri" w:cs="Times New Roman"/>
+                <w:color w:val="00000A"/>
+                <w:sz w:val="24"/>
+                <w:szCs w:val="24"/>
+                <w:lang w:eastAsia="da-DK"/>
+              </w:rPr>
+            </w:pPr>
+            <w:r>
+              <w:rPr>
+                <w:rFonts w:ascii="Calibri" w:eastAsia="Times New Roman" w:hAnsi="Calibri" w:cs="Times New Roman"/>
+                <w:color w:val="00000A"/>
+                <w:sz w:val="24"/>
+                <w:szCs w:val="24"/>
+                <w:lang w:eastAsia="da-DK"/>
+              </w:rPr>
+              <w:t xml:space="preserve">If you now see five news objects in your browser, you are done </w:t>
+            </w:r>
+            <w:r>
+              <w:rPr>
+                <w:rFonts w:ascii="Calibri" w:eastAsia="Times New Roman" w:hAnsi="Calibri" w:cs="Times New Roman"/>
+                <w:color w:val="00000A"/>
+                <w:sz w:val="24"/>
+                <w:szCs w:val="24"/>
+                <w:lang w:eastAsia="da-DK"/>
+              </w:rPr>
+              <w:sym w:font="Wingdings" w:char="F04A"/>
+            </w:r>
+            <w:r>
+              <w:rPr>
+                <w:rFonts w:ascii="Calibri" w:eastAsia="Times New Roman" w:hAnsi="Calibri" w:cs="Times New Roman"/>
+                <w:color w:val="00000A"/>
+                <w:sz w:val="24"/>
+                <w:szCs w:val="24"/>
+                <w:lang w:eastAsia="da-DK"/>
+              </w:rPr>
+              <w:t>.</w:t>
             </w:r>
           </w:p>
           <w:p>
@@ -10902,6 +14161,92 @@
     </w:lvl>
   </w:abstractNum>
   <w:abstractNum w:abstractNumId="2" w15:restartNumberingAfterBreak="0">
+    <w:nsid w:val="13E97C27"/>
+    <w:multiLevelType w:val="hybridMultilevel"/>
+    <w:tmpl w:val="F5208B7E"/>
+    <w:lvl w:ilvl="0" w:tplc="0406000F">
+      <w:start w:val="1"/>
+      <w:numFmt w:val="decimal"/>
+      <w:lvlText w:val="%1."/>
+      <w:lvlJc w:val="left"/>
+      <w:pPr>
+        <w:ind w:left="720" w:hanging="360"/>
+      </w:pPr>
+    </w:lvl>
+    <w:lvl w:ilvl="1" w:tplc="04060019" w:tentative="1">
+      <w:start w:val="1"/>
+      <w:numFmt w:val="lowerLetter"/>
+      <w:lvlText w:val="%2."/>
+      <w:lvlJc w:val="left"/>
+      <w:pPr>
+        <w:ind w:left="1440" w:hanging="360"/>
+      </w:pPr>
+    </w:lvl>
+    <w:lvl w:ilvl="2" w:tplc="0406001B" w:tentative="1">
+      <w:start w:val="1"/>
+      <w:numFmt w:val="lowerRoman"/>
+      <w:lvlText w:val="%3."/>
+      <w:lvlJc w:val="right"/>
+      <w:pPr>
+        <w:ind w:left="2160" w:hanging="180"/>
+      </w:pPr>
+    </w:lvl>
+    <w:lvl w:ilvl="3" w:tplc="0406000F" w:tentative="1">
+      <w:start w:val="1"/>
+      <w:numFmt w:val="decimal"/>
+      <w:lvlText w:val="%4."/>
+      <w:lvlJc w:val="left"/>
+      <w:pPr>
+        <w:ind w:left="2880" w:hanging="360"/>
+      </w:pPr>
+    </w:lvl>
+    <w:lvl w:ilvl="4" w:tplc="04060019" w:tentative="1">
+      <w:start w:val="1"/>
+      <w:numFmt w:val="lowerLetter"/>
+      <w:lvlText w:val="%5."/>
+      <w:lvlJc w:val="left"/>
+      <w:pPr>
+        <w:ind w:left="3600" w:hanging="360"/>
+      </w:pPr>
+    </w:lvl>
+    <w:lvl w:ilvl="5" w:tplc="0406001B" w:tentative="1">
+      <w:start w:val="1"/>
+      <w:numFmt w:val="lowerRoman"/>
+      <w:lvlText w:val="%6."/>
+      <w:lvlJc w:val="right"/>
+      <w:pPr>
+        <w:ind w:left="4320" w:hanging="180"/>
+      </w:pPr>
+    </w:lvl>
+    <w:lvl w:ilvl="6" w:tplc="0406000F" w:tentative="1">
+      <w:start w:val="1"/>
+      <w:numFmt w:val="decimal"/>
+      <w:lvlText w:val="%7."/>
+      <w:lvlJc w:val="left"/>
+      <w:pPr>
+        <w:ind w:left="5040" w:hanging="360"/>
+      </w:pPr>
+    </w:lvl>
+    <w:lvl w:ilvl="7" w:tplc="04060019" w:tentative="1">
+      <w:start w:val="1"/>
+      <w:numFmt w:val="lowerLetter"/>
+      <w:lvlText w:val="%8."/>
+      <w:lvlJc w:val="left"/>
+      <w:pPr>
+        <w:ind w:left="5760" w:hanging="360"/>
+      </w:pPr>
+    </w:lvl>
+    <w:lvl w:ilvl="8" w:tplc="0406001B" w:tentative="1">
+      <w:start w:val="1"/>
+      <w:numFmt w:val="lowerRoman"/>
+      <w:lvlText w:val="%9."/>
+      <w:lvlJc w:val="right"/>
+      <w:pPr>
+        <w:ind w:left="6480" w:hanging="180"/>
+      </w:pPr>
+    </w:lvl>
+  </w:abstractNum>
+  <w:abstractNum w:abstractNumId="3" w15:restartNumberingAfterBreak="0">
     <w:nsid w:val="19173A6B"/>
     <w:multiLevelType w:val="hybridMultilevel"/>
     <w:tmpl w:val="DB12DACA"/>
@@ -11014,7 +14359,7 @@
       </w:rPr>
     </w:lvl>
   </w:abstractNum>
-  <w:abstractNum w:abstractNumId="3" w15:restartNumberingAfterBreak="0">
+  <w:abstractNum w:abstractNumId="4" w15:restartNumberingAfterBreak="0">
     <w:nsid w:val="21031C36"/>
     <w:multiLevelType w:val="hybridMultilevel"/>
     <w:tmpl w:val="DE5C2D56"/>
@@ -11127,7 +14472,7 @@
       </w:rPr>
     </w:lvl>
   </w:abstractNum>
-  <w:abstractNum w:abstractNumId="4" w15:restartNumberingAfterBreak="0">
+  <w:abstractNum w:abstractNumId="5" w15:restartNumberingAfterBreak="0">
     <w:nsid w:val="317C2713"/>
     <w:multiLevelType w:val="hybridMultilevel"/>
     <w:tmpl w:val="F5208B7E"/>
@@ -11213,7 +14558,7 @@
       </w:pPr>
     </w:lvl>
   </w:abstractNum>
-  <w:abstractNum w:abstractNumId="5" w15:restartNumberingAfterBreak="0">
+  <w:abstractNum w:abstractNumId="6" w15:restartNumberingAfterBreak="0">
     <w:nsid w:val="38071671"/>
     <w:multiLevelType w:val="hybridMultilevel"/>
     <w:tmpl w:val="3D7AD732"/>
@@ -11302,7 +14647,7 @@
       </w:pPr>
     </w:lvl>
   </w:abstractNum>
-  <w:abstractNum w:abstractNumId="6" w15:restartNumberingAfterBreak="0">
+  <w:abstractNum w:abstractNumId="7" w15:restartNumberingAfterBreak="0">
     <w:nsid w:val="40E0062C"/>
     <w:multiLevelType w:val="hybridMultilevel"/>
     <w:tmpl w:val="F5208B7E"/>
@@ -11388,7 +14733,93 @@
       </w:pPr>
     </w:lvl>
   </w:abstractNum>
-  <w:abstractNum w:abstractNumId="7" w15:restartNumberingAfterBreak="0">
+  <w:abstractNum w:abstractNumId="8" w15:restartNumberingAfterBreak="0">
+    <w:nsid w:val="45453D46"/>
+    <w:multiLevelType w:val="hybridMultilevel"/>
+    <w:tmpl w:val="F5208B7E"/>
+    <w:lvl w:ilvl="0" w:tplc="0406000F">
+      <w:start w:val="1"/>
+      <w:numFmt w:val="decimal"/>
+      <w:lvlText w:val="%1."/>
+      <w:lvlJc w:val="left"/>
+      <w:pPr>
+        <w:ind w:left="720" w:hanging="360"/>
+      </w:pPr>
+    </w:lvl>
+    <w:lvl w:ilvl="1" w:tplc="04060019" w:tentative="1">
+      <w:start w:val="1"/>
+      <w:numFmt w:val="lowerLetter"/>
+      <w:lvlText w:val="%2."/>
+      <w:lvlJc w:val="left"/>
+      <w:pPr>
+        <w:ind w:left="1440" w:hanging="360"/>
+      </w:pPr>
+    </w:lvl>
+    <w:lvl w:ilvl="2" w:tplc="0406001B" w:tentative="1">
+      <w:start w:val="1"/>
+      <w:numFmt w:val="lowerRoman"/>
+      <w:lvlText w:val="%3."/>
+      <w:lvlJc w:val="right"/>
+      <w:pPr>
+        <w:ind w:left="2160" w:hanging="180"/>
+      </w:pPr>
+    </w:lvl>
+    <w:lvl w:ilvl="3" w:tplc="0406000F" w:tentative="1">
+      <w:start w:val="1"/>
+      <w:numFmt w:val="decimal"/>
+      <w:lvlText w:val="%4."/>
+      <w:lvlJc w:val="left"/>
+      <w:pPr>
+        <w:ind w:left="2880" w:hanging="360"/>
+      </w:pPr>
+    </w:lvl>
+    <w:lvl w:ilvl="4" w:tplc="04060019" w:tentative="1">
+      <w:start w:val="1"/>
+      <w:numFmt w:val="lowerLetter"/>
+      <w:lvlText w:val="%5."/>
+      <w:lvlJc w:val="left"/>
+      <w:pPr>
+        <w:ind w:left="3600" w:hanging="360"/>
+      </w:pPr>
+    </w:lvl>
+    <w:lvl w:ilvl="5" w:tplc="0406001B" w:tentative="1">
+      <w:start w:val="1"/>
+      <w:numFmt w:val="lowerRoman"/>
+      <w:lvlText w:val="%6."/>
+      <w:lvlJc w:val="right"/>
+      <w:pPr>
+        <w:ind w:left="4320" w:hanging="180"/>
+      </w:pPr>
+    </w:lvl>
+    <w:lvl w:ilvl="6" w:tplc="0406000F" w:tentative="1">
+      <w:start w:val="1"/>
+      <w:numFmt w:val="decimal"/>
+      <w:lvlText w:val="%7."/>
+      <w:lvlJc w:val="left"/>
+      <w:pPr>
+        <w:ind w:left="5040" w:hanging="360"/>
+      </w:pPr>
+    </w:lvl>
+    <w:lvl w:ilvl="7" w:tplc="04060019" w:tentative="1">
+      <w:start w:val="1"/>
+      <w:numFmt w:val="lowerLetter"/>
+      <w:lvlText w:val="%8."/>
+      <w:lvlJc w:val="left"/>
+      <w:pPr>
+        <w:ind w:left="5760" w:hanging="360"/>
+      </w:pPr>
+    </w:lvl>
+    <w:lvl w:ilvl="8" w:tplc="0406001B" w:tentative="1">
+      <w:start w:val="1"/>
+      <w:numFmt w:val="lowerRoman"/>
+      <w:lvlText w:val="%9."/>
+      <w:lvlJc w:val="right"/>
+      <w:pPr>
+        <w:ind w:left="6480" w:hanging="180"/>
+      </w:pPr>
+    </w:lvl>
+  </w:abstractNum>
+  <w:abstractNum w:abstractNumId="9" w15:restartNumberingAfterBreak="0">
     <w:nsid w:val="462B2EA0"/>
     <w:multiLevelType w:val="hybridMultilevel"/>
     <w:tmpl w:val="F4AE7D64"/>
@@ -11501,7 +14932,7 @@
       </w:rPr>
     </w:lvl>
   </w:abstractNum>
-  <w:abstractNum w:abstractNumId="8" w15:restartNumberingAfterBreak="0">
+  <w:abstractNum w:abstractNumId="10" w15:restartNumberingAfterBreak="0">
     <w:nsid w:val="4AC0646C"/>
     <w:multiLevelType w:val="hybridMultilevel"/>
     <w:tmpl w:val="AE9062C0"/>
@@ -11587,7 +15018,7 @@
       </w:pPr>
     </w:lvl>
   </w:abstractNum>
-  <w:abstractNum w:abstractNumId="9" w15:restartNumberingAfterBreak="0">
+  <w:abstractNum w:abstractNumId="11" w15:restartNumberingAfterBreak="0">
     <w:nsid w:val="4B887063"/>
     <w:multiLevelType w:val="hybridMultilevel"/>
     <w:tmpl w:val="A462D2FA"/>
@@ -11673,7 +15104,7 @@
       </w:pPr>
     </w:lvl>
   </w:abstractNum>
-  <w:abstractNum w:abstractNumId="10" w15:restartNumberingAfterBreak="0">
+  <w:abstractNum w:abstractNumId="12" w15:restartNumberingAfterBreak="0">
     <w:nsid w:val="4EA66C3E"/>
     <w:multiLevelType w:val="hybridMultilevel"/>
     <w:tmpl w:val="F5208B7E"/>
@@ -11759,7 +15190,7 @@
       </w:pPr>
     </w:lvl>
   </w:abstractNum>
-  <w:abstractNum w:abstractNumId="11" w15:restartNumberingAfterBreak="0">
+  <w:abstractNum w:abstractNumId="13" w15:restartNumberingAfterBreak="0">
     <w:nsid w:val="50D67633"/>
     <w:multiLevelType w:val="hybridMultilevel"/>
     <w:tmpl w:val="F5208B7E"/>
@@ -11845,7 +15276,7 @@
       </w:pPr>
     </w:lvl>
   </w:abstractNum>
-  <w:abstractNum w:abstractNumId="12" w15:restartNumberingAfterBreak="0">
+  <w:abstractNum w:abstractNumId="14" w15:restartNumberingAfterBreak="0">
     <w:nsid w:val="51212EBD"/>
     <w:multiLevelType w:val="hybridMultilevel"/>
     <w:tmpl w:val="90E08EF8"/>
@@ -11958,7 +15389,7 @@
       </w:rPr>
     </w:lvl>
   </w:abstractNum>
-  <w:abstractNum w:abstractNumId="13" w15:restartNumberingAfterBreak="0">
+  <w:abstractNum w:abstractNumId="15" w15:restartNumberingAfterBreak="0">
     <w:nsid w:val="540D2F2C"/>
     <w:multiLevelType w:val="hybridMultilevel"/>
     <w:tmpl w:val="B99E51D8"/>
@@ -12071,7 +15502,7 @@
       </w:rPr>
     </w:lvl>
   </w:abstractNum>
-  <w:abstractNum w:abstractNumId="14" w15:restartNumberingAfterBreak="0">
+  <w:abstractNum w:abstractNumId="16" w15:restartNumberingAfterBreak="0">
     <w:nsid w:val="588935F2"/>
     <w:multiLevelType w:val="hybridMultilevel"/>
     <w:tmpl w:val="F5208B7E"/>
@@ -12157,7 +15588,7 @@
       </w:pPr>
     </w:lvl>
   </w:abstractNum>
-  <w:abstractNum w:abstractNumId="15" w15:restartNumberingAfterBreak="0">
+  <w:abstractNum w:abstractNumId="17" w15:restartNumberingAfterBreak="0">
     <w:nsid w:val="5E204D10"/>
     <w:multiLevelType w:val="hybridMultilevel"/>
     <w:tmpl w:val="37365CF8"/>
@@ -12246,7 +15677,7 @@
       </w:pPr>
     </w:lvl>
   </w:abstractNum>
-  <w:abstractNum w:abstractNumId="16" w15:restartNumberingAfterBreak="0">
+  <w:abstractNum w:abstractNumId="18" w15:restartNumberingAfterBreak="0">
     <w:nsid w:val="632552E4"/>
     <w:multiLevelType w:val="hybridMultilevel"/>
     <w:tmpl w:val="F5208B7E"/>
@@ -12332,7 +15763,7 @@
       </w:pPr>
     </w:lvl>
   </w:abstractNum>
-  <w:abstractNum w:abstractNumId="17" w15:restartNumberingAfterBreak="0">
+  <w:abstractNum w:abstractNumId="19" w15:restartNumberingAfterBreak="0">
     <w:nsid w:val="6A564590"/>
     <w:multiLevelType w:val="hybridMultilevel"/>
     <w:tmpl w:val="B22E4556"/>
@@ -12418,7 +15849,7 @@
       </w:pPr>
     </w:lvl>
   </w:abstractNum>
-  <w:abstractNum w:abstractNumId="18" w15:restartNumberingAfterBreak="0">
+  <w:abstractNum w:abstractNumId="20" w15:restartNumberingAfterBreak="0">
     <w:nsid w:val="6CCA58B2"/>
     <w:multiLevelType w:val="hybridMultilevel"/>
     <w:tmpl w:val="FE4E88CC"/>
@@ -12531,7 +15962,7 @@
       </w:rPr>
     </w:lvl>
   </w:abstractNum>
-  <w:abstractNum w:abstractNumId="19" w15:restartNumberingAfterBreak="0">
+  <w:abstractNum w:abstractNumId="21" w15:restartNumberingAfterBreak="0">
     <w:nsid w:val="6E0C146A"/>
     <w:multiLevelType w:val="hybridMultilevel"/>
     <w:tmpl w:val="F5208B7E"/>
@@ -12617,7 +16048,7 @@
       </w:pPr>
     </w:lvl>
   </w:abstractNum>
-  <w:abstractNum w:abstractNumId="20" w15:restartNumberingAfterBreak="0">
+  <w:abstractNum w:abstractNumId="22" w15:restartNumberingAfterBreak="0">
     <w:nsid w:val="7180789C"/>
     <w:multiLevelType w:val="hybridMultilevel"/>
     <w:tmpl w:val="7B7A7BA4"/>
@@ -12703,7 +16134,7 @@
       </w:pPr>
     </w:lvl>
   </w:abstractNum>
-  <w:abstractNum w:abstractNumId="21" w15:restartNumberingAfterBreak="0">
+  <w:abstractNum w:abstractNumId="23" w15:restartNumberingAfterBreak="0">
     <w:nsid w:val="75FE6256"/>
     <w:multiLevelType w:val="hybridMultilevel"/>
     <w:tmpl w:val="79AC1870"/>
@@ -12789,7 +16220,7 @@
       </w:pPr>
     </w:lvl>
   </w:abstractNum>
-  <w:abstractNum w:abstractNumId="22" w15:restartNumberingAfterBreak="0">
+  <w:abstractNum w:abstractNumId="24" w15:restartNumberingAfterBreak="0">
     <w:nsid w:val="788677C1"/>
     <w:multiLevelType w:val="hybridMultilevel"/>
     <w:tmpl w:val="FC328F4C"/>
@@ -12876,73 +16307,79 @@
     </w:lvl>
   </w:abstractNum>
   <w:num w:numId="1">
+    <w:abstractNumId w:val="24"/>
+  </w:num>
+  <w:num w:numId="2">
+    <w:abstractNumId w:val="6"/>
+  </w:num>
+  <w:num w:numId="3">
+    <w:abstractNumId w:val="3"/>
+  </w:num>
+  <w:num w:numId="4">
+    <w:abstractNumId w:val="20"/>
+  </w:num>
+  <w:num w:numId="5">
+    <w:abstractNumId w:val="14"/>
+  </w:num>
+  <w:num w:numId="6">
     <w:abstractNumId w:val="22"/>
   </w:num>
-  <w:num w:numId="2">
-    <w:abstractNumId w:val="5"/>
-  </w:num>
-  <w:num w:numId="3">
-    <w:abstractNumId w:val="2"/>
-  </w:num>
-  <w:num w:numId="4">
-    <w:abstractNumId w:val="18"/>
-  </w:num>
-  <w:num w:numId="5">
-    <w:abstractNumId w:val="12"/>
-  </w:num>
-  <w:num w:numId="6">
-    <w:abstractNumId w:val="20"/>
-  </w:num>
   <w:num w:numId="7">
-    <w:abstractNumId w:val="7"/>
+    <w:abstractNumId w:val="9"/>
   </w:num>
   <w:num w:numId="8">
-    <w:abstractNumId w:val="21"/>
+    <w:abstractNumId w:val="23"/>
   </w:num>
   <w:num w:numId="9">
-    <w:abstractNumId w:val="15"/>
+    <w:abstractNumId w:val="17"/>
   </w:num>
   <w:num w:numId="10">
-    <w:abstractNumId w:val="17"/>
+    <w:abstractNumId w:val="19"/>
   </w:num>
   <w:num w:numId="11">
-    <w:abstractNumId w:val="9"/>
+    <w:abstractNumId w:val="11"/>
   </w:num>
   <w:num w:numId="12">
-    <w:abstractNumId w:val="8"/>
+    <w:abstractNumId w:val="10"/>
   </w:num>
   <w:num w:numId="13">
     <w:abstractNumId w:val="1"/>
   </w:num>
   <w:num w:numId="14">
+    <w:abstractNumId w:val="18"/>
+  </w:num>
+  <w:num w:numId="15">
+    <w:abstractNumId w:val="7"/>
+  </w:num>
+  <w:num w:numId="16">
+    <w:abstractNumId w:val="21"/>
+  </w:num>
+  <w:num w:numId="17">
     <w:abstractNumId w:val="16"/>
   </w:num>
-  <w:num w:numId="15">
-    <w:abstractNumId w:val="6"/>
-  </w:num>
-  <w:num w:numId="16">
-    <w:abstractNumId w:val="19"/>
-  </w:num>
-  <w:num w:numId="17">
-    <w:abstractNumId w:val="14"/>
-  </w:num>
   <w:num w:numId="18">
-    <w:abstractNumId w:val="10"/>
+    <w:abstractNumId w:val="12"/>
   </w:num>
   <w:num w:numId="19">
-    <w:abstractNumId w:val="13"/>
+    <w:abstractNumId w:val="15"/>
   </w:num>
   <w:num w:numId="20">
-    <w:abstractNumId w:val="3"/>
+    <w:abstractNumId w:val="4"/>
   </w:num>
   <w:num w:numId="21">
-    <w:abstractNumId w:val="4"/>
+    <w:abstractNumId w:val="5"/>
   </w:num>
   <w:num w:numId="22">
     <w:abstractNumId w:val="0"/>
   </w:num>
   <w:num w:numId="23">
-    <w:abstractNumId w:val="11"/>
+    <w:abstractNumId w:val="13"/>
+  </w:num>
+  <w:num w:numId="24">
+    <w:abstractNumId w:val="2"/>
+  </w:num>
+  <w:num w:numId="25">
+    <w:abstractNumId w:val="8"/>
   </w:num>
 </w:numbering>
 </file>
@@ -13372,6 +16809,7 @@
   <w:style w:type="character" w:default="1" w:styleId="Standardskrifttypeiafsnit">
     <w:name w:val="Default Paragraph Font"/>
     <w:uiPriority w:val="1"/>
+    <w:semiHidden/>
     <w:unhideWhenUsed/>
   </w:style>
   <w:style w:type="table" w:default="1" w:styleId="Tabel-Normal">

</xml_diff>

<commit_message>
Update of Angular exercises and presentation
</commit_message>
<xml_diff>
--- a/60_Angular/Exercises.docx
+++ b/60_Angular/Exercises.docx
@@ -13060,7 +13060,7 @@
                 <w:szCs w:val="24"/>
                 <w:lang w:eastAsia="da-DK"/>
               </w:rPr>
-              <w:t xml:space="preserve">&gt;ng </w:t>
+              <w:t>&gt;ng g</w:t>
             </w:r>
             <w:r>
               <w:rPr>
@@ -13071,7 +13071,7 @@
                 <w:szCs w:val="24"/>
                 <w:lang w:eastAsia="da-DK"/>
               </w:rPr>
-              <w:t>g</w:t>
+              <w:t xml:space="preserve"> </w:t>
             </w:r>
             <w:r>
               <w:rPr>
@@ -13082,40 +13082,7 @@
                 <w:szCs w:val="24"/>
                 <w:lang w:eastAsia="da-DK"/>
               </w:rPr>
-              <w:t xml:space="preserve"> </w:t>
-            </w:r>
-            <w:r>
-              <w:rPr>
-                <w:rFonts w:ascii="Calibri" w:eastAsia="Times New Roman" w:hAnsi="Calibri" w:cs="Times New Roman"/>
-                <w:b/>
-                <w:color w:val="0070C0"/>
-                <w:sz w:val="24"/>
-                <w:szCs w:val="24"/>
-                <w:lang w:eastAsia="da-DK"/>
-              </w:rPr>
-              <w:t>s</w:t>
-            </w:r>
-            <w:r>
-              <w:rPr>
-                <w:rFonts w:ascii="Calibri" w:eastAsia="Times New Roman" w:hAnsi="Calibri" w:cs="Times New Roman"/>
-                <w:b/>
-                <w:color w:val="0070C0"/>
-                <w:sz w:val="24"/>
-                <w:szCs w:val="24"/>
-                <w:lang w:eastAsia="da-DK"/>
-              </w:rPr>
-              <w:t xml:space="preserve"> </w:t>
-            </w:r>
-            <w:r>
-              <w:rPr>
-                <w:rFonts w:ascii="Calibri" w:eastAsia="Times New Roman" w:hAnsi="Calibri" w:cs="Times New Roman"/>
-                <w:b/>
-                <w:color w:val="0070C0"/>
-                <w:sz w:val="24"/>
-                <w:szCs w:val="24"/>
-                <w:lang w:eastAsia="da-DK"/>
-              </w:rPr>
-              <w:t>news</w:t>
+              <w:t>s news</w:t>
             </w:r>
             <w:r>
               <w:rPr>
@@ -13236,112 +13203,61 @@
                 <w:szCs w:val="24"/>
                 <w:lang w:eastAsia="da-DK"/>
               </w:rPr>
+              <w:t xml:space="preserve"> (e.g. by running the com</w:t>
+            </w:r>
+            <w:r>
+              <w:rPr>
+                <w:rFonts w:ascii="Calibri" w:eastAsia="Times New Roman" w:hAnsi="Calibri" w:cs="Times New Roman"/>
+                <w:color w:val="00000A"/>
+                <w:sz w:val="24"/>
+                <w:szCs w:val="24"/>
+                <w:lang w:eastAsia="da-DK"/>
+              </w:rPr>
+              <w:softHyphen/>
+              <w:t xml:space="preserve">mand </w:t>
+            </w:r>
+            <w:r>
+              <w:rPr>
+                <w:rFonts w:ascii="Calibri" w:eastAsia="Times New Roman" w:hAnsi="Calibri" w:cs="Times New Roman"/>
+                <w:b/>
+                <w:color w:val="0070C0"/>
+                <w:sz w:val="24"/>
+                <w:szCs w:val="24"/>
+                <w:lang w:eastAsia="da-DK"/>
+              </w:rPr>
+              <w:t>&gt;ng g</w:t>
+            </w:r>
+            <w:r>
+              <w:rPr>
+                <w:rFonts w:ascii="Calibri" w:eastAsia="Times New Roman" w:hAnsi="Calibri" w:cs="Times New Roman"/>
+                <w:b/>
+                <w:color w:val="0070C0"/>
+                <w:sz w:val="24"/>
+                <w:szCs w:val="24"/>
+                <w:lang w:eastAsia="da-DK"/>
+              </w:rPr>
               <w:t xml:space="preserve"> </w:t>
             </w:r>
             <w:r>
               <w:rPr>
                 <w:rFonts w:ascii="Calibri" w:eastAsia="Times New Roman" w:hAnsi="Calibri" w:cs="Times New Roman"/>
-                <w:color w:val="00000A"/>
-                <w:sz w:val="24"/>
-                <w:szCs w:val="24"/>
-                <w:lang w:eastAsia="da-DK"/>
-              </w:rPr>
-              <w:t>(e.g. by running the com</w:t>
-            </w:r>
-            <w:r>
-              <w:rPr>
-                <w:rFonts w:ascii="Calibri" w:eastAsia="Times New Roman" w:hAnsi="Calibri" w:cs="Times New Roman"/>
-                <w:color w:val="00000A"/>
-                <w:sz w:val="24"/>
-                <w:szCs w:val="24"/>
-                <w:lang w:eastAsia="da-DK"/>
-              </w:rPr>
-              <w:softHyphen/>
-            </w:r>
-            <w:r>
-              <w:rPr>
-                <w:rFonts w:ascii="Calibri" w:eastAsia="Times New Roman" w:hAnsi="Calibri" w:cs="Times New Roman"/>
-                <w:color w:val="00000A"/>
-                <w:sz w:val="24"/>
-                <w:szCs w:val="24"/>
-                <w:lang w:eastAsia="da-DK"/>
-              </w:rPr>
-              <w:t xml:space="preserve">mand </w:t>
-            </w:r>
-            <w:r>
-              <w:rPr>
-                <w:rFonts w:ascii="Calibri" w:eastAsia="Times New Roman" w:hAnsi="Calibri" w:cs="Times New Roman"/>
                 <w:b/>
                 <w:color w:val="0070C0"/>
                 <w:sz w:val="24"/>
                 <w:szCs w:val="24"/>
                 <w:lang w:eastAsia="da-DK"/>
               </w:rPr>
-              <w:t>&gt;ng g</w:t>
-            </w:r>
-            <w:r>
-              <w:rPr>
-                <w:rFonts w:ascii="Calibri" w:eastAsia="Times New Roman" w:hAnsi="Calibri" w:cs="Times New Roman"/>
-                <w:b/>
-                <w:color w:val="0070C0"/>
-                <w:sz w:val="24"/>
-                <w:szCs w:val="24"/>
-                <w:lang w:eastAsia="da-DK"/>
-              </w:rPr>
-              <w:t xml:space="preserve"> </w:t>
-            </w:r>
-            <w:r>
-              <w:rPr>
-                <w:rFonts w:ascii="Calibri" w:eastAsia="Times New Roman" w:hAnsi="Calibri" w:cs="Times New Roman"/>
-                <w:b/>
-                <w:color w:val="0070C0"/>
-                <w:sz w:val="24"/>
-                <w:szCs w:val="24"/>
-                <w:lang w:eastAsia="da-DK"/>
-              </w:rPr>
-              <w:t>c</w:t>
-            </w:r>
-            <w:r>
-              <w:rPr>
-                <w:rFonts w:ascii="Calibri" w:eastAsia="Times New Roman" w:hAnsi="Calibri" w:cs="Times New Roman"/>
-                <w:b/>
-                <w:color w:val="0070C0"/>
-                <w:sz w:val="24"/>
-                <w:szCs w:val="24"/>
-                <w:lang w:eastAsia="da-DK"/>
-              </w:rPr>
-              <w:t xml:space="preserve"> news</w:t>
-            </w:r>
-            <w:r>
-              <w:rPr>
-                <w:rFonts w:ascii="Calibri" w:eastAsia="Times New Roman" w:hAnsi="Calibri" w:cs="Times New Roman"/>
-                <w:b/>
-                <w:color w:val="0070C0"/>
-                <w:sz w:val="24"/>
-                <w:szCs w:val="24"/>
-                <w:lang w:eastAsia="da-DK"/>
-              </w:rPr>
-              <w:t>list</w:t>
-            </w:r>
-            <w:r>
-              <w:rPr>
-                <w:rFonts w:ascii="Calibri" w:eastAsia="Times New Roman" w:hAnsi="Calibri" w:cs="Times New Roman"/>
-                <w:color w:val="00000A"/>
-                <w:sz w:val="24"/>
-                <w:szCs w:val="24"/>
-                <w:lang w:eastAsia="da-DK"/>
-              </w:rPr>
-              <w:t>).</w:t>
-            </w:r>
-            <w:r>
-              <w:rPr>
-                <w:rFonts w:ascii="Calibri" w:eastAsia="Times New Roman" w:hAnsi="Calibri" w:cs="Times New Roman"/>
-                <w:color w:val="00000A"/>
-                <w:sz w:val="24"/>
-                <w:szCs w:val="24"/>
-                <w:lang w:eastAsia="da-DK"/>
-              </w:rPr>
-              <w:t xml:space="preserve"> The class </w:t>
+              <w:t>c newslist</w:t>
+            </w:r>
+            <w:r>
+              <w:rPr>
+                <w:rFonts w:ascii="Calibri" w:eastAsia="Times New Roman" w:hAnsi="Calibri" w:cs="Times New Roman"/>
+                <w:color w:val="00000A"/>
+                <w:sz w:val="24"/>
+                <w:szCs w:val="24"/>
+                <w:lang w:eastAsia="da-DK"/>
+              </w:rPr>
+              <w:t xml:space="preserve">). The class </w:t>
             </w:r>
             <w:r>
               <w:rPr>
@@ -13437,27 +13353,7 @@
                 <w:szCs w:val="24"/>
                 <w:lang w:eastAsia="da-DK"/>
               </w:rPr>
-              <w:t xml:space="preserve"> service into the component, in the </w:t>
-            </w:r>
-            <w:r>
-              <w:rPr>
-                <w:rFonts w:ascii="Calibri" w:eastAsia="Times New Roman" w:hAnsi="Calibri" w:cs="Times New Roman"/>
-                <w:color w:val="00000A"/>
-                <w:sz w:val="24"/>
-                <w:szCs w:val="24"/>
-                <w:lang w:eastAsia="da-DK"/>
-              </w:rPr>
-              <w:t>component</w:t>
-            </w:r>
-            <w:r>
-              <w:rPr>
-                <w:rFonts w:ascii="Calibri" w:eastAsia="Times New Roman" w:hAnsi="Calibri" w:cs="Times New Roman"/>
-                <w:color w:val="00000A"/>
-                <w:sz w:val="24"/>
-                <w:szCs w:val="24"/>
-                <w:lang w:eastAsia="da-DK"/>
-              </w:rPr>
-              <w:t xml:space="preserve"> constructor.</w:t>
+              <w:t xml:space="preserve"> service into the component, in the component constructor.</w:t>
             </w:r>
           </w:p>
           <w:p>
@@ -13614,8 +13510,6 @@
               </w:rPr>
               <w:t xml:space="preserve">, </w:t>
             </w:r>
-            <w:bookmarkStart w:id="0" w:name="_GoBack"/>
-            <w:bookmarkEnd w:id="0"/>
             <w:r>
               <w:rPr>
                 <w:rFonts w:ascii="Calibri" w:eastAsia="Times New Roman" w:hAnsi="Calibri" w:cs="Times New Roman"/>
@@ -13787,17 +13681,7 @@
                 <w:szCs w:val="24"/>
                 <w:lang w:eastAsia="da-DK"/>
               </w:rPr>
-              <w:t xml:space="preserve"> (Hint: define </w:t>
-            </w:r>
-            <w:r>
-              <w:rPr>
-                <w:rFonts w:ascii="Calibri" w:eastAsia="Times New Roman" w:hAnsi="Calibri" w:cs="Times New Roman"/>
-                <w:color w:val="00000A"/>
-                <w:sz w:val="24"/>
-                <w:szCs w:val="24"/>
-                <w:lang w:eastAsia="da-DK"/>
-              </w:rPr>
-              <w:t>a suitable tag for presen</w:t>
+              <w:t xml:space="preserve"> (Hint: define a suitable tag for presen</w:t>
             </w:r>
             <w:r>
               <w:rPr>
@@ -13808,36 +13692,19 @@
                 <w:lang w:eastAsia="da-DK"/>
               </w:rPr>
               <w:softHyphen/>
-            </w:r>
-            <w:r>
-              <w:rPr>
-                <w:rFonts w:ascii="Calibri" w:eastAsia="Times New Roman" w:hAnsi="Calibri" w:cs="Times New Roman"/>
-                <w:color w:val="00000A"/>
-                <w:sz w:val="24"/>
-                <w:szCs w:val="24"/>
-                <w:lang w:eastAsia="da-DK"/>
-              </w:rPr>
-              <w:t xml:space="preserve">ting a single </w:t>
-            </w:r>
-            <w:r>
-              <w:rPr>
-                <w:rFonts w:ascii="Calibri" w:eastAsia="Times New Roman" w:hAnsi="Calibri" w:cs="Times New Roman"/>
-                <w:color w:val="00000A"/>
-                <w:sz w:val="24"/>
-                <w:szCs w:val="24"/>
-                <w:lang w:eastAsia="da-DK"/>
-              </w:rPr>
-              <w:t>news object</w:t>
-            </w:r>
-            <w:r>
-              <w:rPr>
-                <w:rFonts w:ascii="Calibri" w:eastAsia="Times New Roman" w:hAnsi="Calibri" w:cs="Times New Roman"/>
-                <w:color w:val="00000A"/>
-                <w:sz w:val="24"/>
-                <w:szCs w:val="24"/>
-                <w:lang w:eastAsia="da-DK"/>
-              </w:rPr>
-              <w:t xml:space="preserve">, and then use the </w:t>
+              <w:t>ting a single news object, and then use th</w:t>
+            </w:r>
+            <w:bookmarkStart w:id="0" w:name="_GoBack"/>
+            <w:bookmarkEnd w:id="0"/>
+            <w:r>
+              <w:rPr>
+                <w:rFonts w:ascii="Calibri" w:eastAsia="Times New Roman" w:hAnsi="Calibri" w:cs="Times New Roman"/>
+                <w:color w:val="00000A"/>
+                <w:sz w:val="24"/>
+                <w:szCs w:val="24"/>
+                <w:lang w:eastAsia="da-DK"/>
+              </w:rPr>
+              <w:t xml:space="preserve">e </w:t>
             </w:r>
             <w:r>
               <w:rPr>
@@ -13858,27 +13725,7 @@
                 <w:szCs w:val="24"/>
                 <w:lang w:eastAsia="da-DK"/>
               </w:rPr>
-              <w:t xml:space="preserve"> directive to generate a</w:t>
-            </w:r>
-            <w:r>
-              <w:rPr>
-                <w:rFonts w:ascii="Calibri" w:eastAsia="Times New Roman" w:hAnsi="Calibri" w:cs="Times New Roman"/>
-                <w:color w:val="00000A"/>
-                <w:sz w:val="24"/>
-                <w:szCs w:val="24"/>
-                <w:lang w:eastAsia="da-DK"/>
-              </w:rPr>
-              <w:t xml:space="preserve"> tag</w:t>
-            </w:r>
-            <w:r>
-              <w:rPr>
-                <w:rFonts w:ascii="Calibri" w:eastAsia="Times New Roman" w:hAnsi="Calibri" w:cs="Times New Roman"/>
-                <w:color w:val="00000A"/>
-                <w:sz w:val="24"/>
-                <w:szCs w:val="24"/>
-                <w:lang w:eastAsia="da-DK"/>
-              </w:rPr>
-              <w:t xml:space="preserve"> for each news object</w:t>
+              <w:t xml:space="preserve"> directive to generate a tag for each news object</w:t>
             </w:r>
             <w:r>
               <w:rPr>
@@ -13899,6 +13746,55 @@
                 <w:lang w:eastAsia="da-DK"/>
               </w:rPr>
               <w:t>.</w:t>
+            </w:r>
+          </w:p>
+          <w:p>
+            <w:pPr>
+              <w:pStyle w:val="Listeafsnit"/>
+              <w:widowControl/>
+              <w:numPr>
+                <w:ilvl w:val="0"/>
+                <w:numId w:val="25"/>
+              </w:numPr>
+              <w:rPr>
+                <w:rFonts w:ascii="Calibri" w:eastAsia="Times New Roman" w:hAnsi="Calibri" w:cs="Times New Roman"/>
+                <w:color w:val="00000A"/>
+                <w:sz w:val="24"/>
+                <w:szCs w:val="24"/>
+                <w:lang w:eastAsia="da-DK"/>
+              </w:rPr>
+            </w:pPr>
+            <w:r>
+              <w:rPr>
+                <w:rFonts w:ascii="Calibri" w:eastAsia="Times New Roman" w:hAnsi="Calibri" w:cs="Times New Roman"/>
+                <w:color w:val="00000A"/>
+                <w:sz w:val="24"/>
+                <w:szCs w:val="24"/>
+                <w:lang w:eastAsia="da-DK"/>
+              </w:rPr>
+              <w:t xml:space="preserve">Finally, insert the new component in </w:t>
+            </w:r>
+            <w:r>
+              <w:rPr>
+                <w:rFonts w:ascii="Calibri" w:eastAsia="Times New Roman" w:hAnsi="Calibri" w:cs="Times New Roman"/>
+                <w:b/>
+                <w:i/>
+                <w:color w:val="00000A"/>
+                <w:sz w:val="24"/>
+                <w:szCs w:val="24"/>
+                <w:lang w:eastAsia="da-DK"/>
+              </w:rPr>
+              <w:t>app.component.html</w:t>
+            </w:r>
+            <w:r>
+              <w:rPr>
+                <w:rFonts w:ascii="Calibri" w:eastAsia="Times New Roman" w:hAnsi="Calibri" w:cs="Times New Roman"/>
+                <w:color w:val="00000A"/>
+                <w:sz w:val="24"/>
+                <w:szCs w:val="24"/>
+                <w:lang w:eastAsia="da-DK"/>
+              </w:rPr>
+              <w:t>, by referring to the tag for the component.</w:t>
             </w:r>
           </w:p>
           <w:p>

</xml_diff>